<commit_message>
Inciando fase de testes. A implementação da primeira versão da aplicação está completa.
</commit_message>
<xml_diff>
--- a/OUTPUT/Docx/DSilHand_M10SilverHunt.docx
+++ b/OUTPUT/Docx/DSilHand_M10SilverHunt.docx
@@ -42,7 +42,7 @@
         <w:pStyle w:val="Heading3"/>
       </w:pPr>
       <w:r>
-        <w:t>DSilHand_M10_DrunkenHuntsman</w:t>
+        <w:t>DSilHand_M10_GallowsGreetings</w:t>
       </w:r>
       <w:r/>
       <w:r/>
@@ -53,7 +53,7 @@
         <w:rPr>
           <w:i/>
         </w:rPr>
-        <w:t>Here the Dragonborn will meet the Silver Hand spy on Whiterun, and he will send you to Gallows Rock to start the quest.</w:t>
+        <w:t>This dialog tree is enabled if you go to Gallows Rock before joining the Silver Hand. The Gallows Rock Guard will force greet you. Then, you may request to join the faction.</w:t>
       </w:r>
       <w:r/>
     </w:p>
@@ -84,7 +84,7 @@
         <w:rPr>
           <w:rFonts w:ascii="Courier" w:hAnsi="Courier"/>
         </w:rPr>
-        <w:t>MaleNord</w:t>
+        <w:t>MaleCommoner</w:t>
       </w:r>
       <w:r>
         <w:t>.</w:t>
@@ -97,7 +97,7 @@
         <w:pStyle w:val="Heading4"/>
       </w:pPr>
       <w:r>
-        <w:t>DSilHand_M10DH_Topic01</w:t>
+        <w:t>DSilHand_M10GG_Topic01</w:t>
       </w:r>
       <w:r/>
     </w:p>
@@ -110,7 +110,7 @@
         <w:t>Player</w:t>
       </w:r>
       <w:r>
-        <w:t>: You seems worried about something...</w:t>
+        <w:t>: ...</w:t>
       </w:r>
       <w:r/>
     </w:p>
@@ -120,16 +120,19 @@
         <w:rPr>
           <w:b/>
         </w:rPr>
-        <w:t>Irrokas Head Torn</w:t>
+        <w:t>Kylmir Shade Skinner</w:t>
+      </w:r>
+      <w:r>
+        <w:t xml:space="preserve"> (</w:t>
       </w:r>
       <w:r>
         <w:rPr>
           <w:i/>
         </w:rPr>
-        <w:t xml:space="preserve"> (</w:t>
-      </w:r>
-      <w:r>
-        <w:t xml:space="preserve">Disgust 50*): I can smell a dirty wolf's stink in this city... My senses do not fool me. There is daedric influence nearby. </w:t>
+        <w:t>Neutral 50</w:t>
+      </w:r>
+      <w:r>
+        <w:t xml:space="preserve">): Stop right there. What do you want? </w:t>
       </w:r>
       <w:r/>
     </w:p>
@@ -139,7 +142,7 @@
         <w:rPr>
           <w:rFonts w:ascii="Courier" w:hAnsi="Courier"/>
         </w:rPr>
-        <w:t>Data\Sound\Voice\DawnOfTheSilverHand.esp\MaleNord\DSilHand_M_DSilHand_M10DH__00009875_1.xwm</w:t>
+        <w:t>Data\Sound\Voice\DawnOfTheSilverHand.esp\MaleCommoner\DSilHand_M_DSilHand_M10GG__00009DE3_1.xwm</w:t>
       </w:r>
       <w:r>
         <w:t xml:space="preserve"> </w:t>
@@ -151,7 +154,7 @@
         <w:pStyle w:val="Heading4"/>
       </w:pPr>
       <w:r>
-        <w:t>DSilHand_M10DH_Topic02</w:t>
+        <w:t>DSilHand_M10GG_Topic02</w:t>
       </w:r>
       <w:r/>
     </w:p>
@@ -164,7 +167,7 @@
         <w:t>Player</w:t>
       </w:r>
       <w:r>
-        <w:t>: What are you talking about? I can't understand...</w:t>
+        <w:t>: I'm just passing by...</w:t>
       </w:r>
       <w:r/>
     </w:p>
@@ -174,16 +177,19 @@
         <w:rPr>
           <w:b/>
         </w:rPr>
-        <w:t>Irrokas Head Torn</w:t>
+        <w:t>Kylmir Shade Skinner</w:t>
+      </w:r>
+      <w:r>
+        <w:t xml:space="preserve"> (</w:t>
       </w:r>
       <w:r>
         <w:rPr>
           <w:i/>
         </w:rPr>
-        <w:t xml:space="preserve"> (</w:t>
-      </w:r>
-      <w:r>
-        <w:t xml:space="preserve">Disgust 50*): I can sense the presence of evil daedra here in this city. Go to Gallows Rock, if you want to know the truth. </w:t>
+        <w:t>Anger 50</w:t>
+      </w:r>
+      <w:r>
+        <w:t xml:space="preserve">): So get out of here! </w:t>
       </w:r>
       <w:r/>
     </w:p>
@@ -193,7 +199,647 @@
         <w:rPr>
           <w:rFonts w:ascii="Courier" w:hAnsi="Courier"/>
         </w:rPr>
-        <w:t>Data\Sound\Voice\DawnOfTheSilverHand.esp\MaleNord\DSilHand_M_DSilHand_M10DH__00009878_1.xwm</w:t>
+        <w:t>Data\Sound\Voice\DawnOfTheSilverHand.esp\MaleCommoner\DSilHand_M_DSilHand_M10GG__00009DE5_1.xwm</w:t>
+      </w:r>
+      <w:r>
+        <w:t xml:space="preserve"> </w:t>
+      </w:r>
+      <w:r/>
+    </w:p>
+    <w:p>
+      <w:pPr>
+        <w:pStyle w:val="Heading4"/>
+      </w:pPr>
+      <w:r>
+        <w:t>DSilHand_M10GG_Topic03</w:t>
+      </w:r>
+      <w:r/>
+    </w:p>
+    <w:p>
+      <w:r/>
+      <w:r>
+        <w:rPr>
+          <w:b/>
+        </w:rPr>
+        <w:t>Player</w:t>
+      </w:r>
+      <w:r>
+        <w:t>: Who are you?</w:t>
+      </w:r>
+      <w:r/>
+    </w:p>
+    <w:p>
+      <w:r/>
+      <w:r>
+        <w:rPr>
+          <w:b/>
+        </w:rPr>
+        <w:t>Kylmir Shade Skinner</w:t>
+      </w:r>
+      <w:r>
+        <w:t xml:space="preserve"> (</w:t>
+      </w:r>
+      <w:r>
+        <w:rPr>
+          <w:i/>
+        </w:rPr>
+        <w:t>Neutral 50</w:t>
+      </w:r>
+      <w:r>
+        <w:t xml:space="preserve">): We are the Silver Hand. We are werewolf hunters. </w:t>
+      </w:r>
+      <w:r/>
+    </w:p>
+    <w:p>
+      <w:r/>
+      <w:r>
+        <w:rPr>
+          <w:rFonts w:ascii="Courier" w:hAnsi="Courier"/>
+        </w:rPr>
+        <w:t>Data\Sound\Voice\DawnOfTheSilverHand.esp\MaleCommoner\DSilHand_M_DSilHand_M10GG__00009DE7_1.xwm</w:t>
+      </w:r>
+      <w:r>
+        <w:t xml:space="preserve"> </w:t>
+      </w:r>
+      <w:r/>
+    </w:p>
+    <w:p>
+      <w:pPr>
+        <w:pStyle w:val="Heading4"/>
+      </w:pPr>
+      <w:r>
+        <w:t>DSilHand_M10GG_Topic04</w:t>
+      </w:r>
+      <w:r/>
+    </w:p>
+    <w:p>
+      <w:r/>
+      <w:r>
+        <w:rPr>
+          <w:b/>
+        </w:rPr>
+        <w:t>Player</w:t>
+      </w:r>
+      <w:r>
+        <w:t>: Can I join the Silver Hand?</w:t>
+      </w:r>
+      <w:r/>
+    </w:p>
+    <w:p>
+      <w:r/>
+      <w:r>
+        <w:rPr>
+          <w:b/>
+        </w:rPr>
+        <w:t>Kylmir Shade Skinner</w:t>
+      </w:r>
+      <w:r>
+        <w:t xml:space="preserve"> (</w:t>
+      </w:r>
+      <w:r>
+        <w:rPr>
+          <w:i/>
+        </w:rPr>
+        <w:t>Neutral 50</w:t>
+      </w:r>
+      <w:r>
+        <w:t xml:space="preserve">): That is not a simple question. As I said, our group hunts and is persecuted by powerful enemies. </w:t>
+      </w:r>
+      <w:r/>
+    </w:p>
+    <w:p>
+      <w:r/>
+      <w:r>
+        <w:rPr>
+          <w:rFonts w:ascii="Courier" w:hAnsi="Courier"/>
+        </w:rPr>
+        <w:t>Data\Sound\Voice\DawnOfTheSilverHand.esp\MaleCommoner\DSilHand_M_DSilHand_M10GG__00009DEE_1.xwm</w:t>
+      </w:r>
+      <w:r>
+        <w:t xml:space="preserve"> </w:t>
+      </w:r>
+      <w:r/>
+    </w:p>
+    <w:p>
+      <w:r/>
+      <w:r>
+        <w:rPr>
+          <w:b/>
+        </w:rPr>
+        <w:t>Kylmir Shade Skinner</w:t>
+      </w:r>
+      <w:r>
+        <w:t xml:space="preserve"> (</w:t>
+      </w:r>
+      <w:r>
+        <w:rPr>
+          <w:i/>
+        </w:rPr>
+        <w:t>Neutral 50</w:t>
+      </w:r>
+      <w:r>
+        <w:t xml:space="preserve">): First we have to know if you are trustful and worth joining us. Therefore, you must complete an initiation task. </w:t>
+      </w:r>
+      <w:r/>
+    </w:p>
+    <w:p>
+      <w:r/>
+      <w:r>
+        <w:rPr>
+          <w:rFonts w:ascii="Courier" w:hAnsi="Courier"/>
+        </w:rPr>
+        <w:t>Data\Sound\Voice\DawnOfTheSilverHand.esp\MaleCommoner\DSilHand_M_DSilHand_M10GG__00009DEE_2.xwm</w:t>
+      </w:r>
+      <w:r>
+        <w:t xml:space="preserve"> </w:t>
+      </w:r>
+      <w:r/>
+    </w:p>
+    <w:p>
+      <w:pPr>
+        <w:pStyle w:val="Heading4"/>
+      </w:pPr>
+      <w:r>
+        <w:t>DSilHand_M10GG_Topic05</w:t>
+      </w:r>
+      <w:r/>
+    </w:p>
+    <w:p>
+      <w:r/>
+      <w:r>
+        <w:rPr>
+          <w:b/>
+        </w:rPr>
+        <w:t>Player</w:t>
+      </w:r>
+      <w:r>
+        <w:t>: You seems to be outcast...</w:t>
+      </w:r>
+      <w:r/>
+    </w:p>
+    <w:p>
+      <w:r/>
+      <w:r>
+        <w:rPr>
+          <w:b/>
+        </w:rPr>
+        <w:t>Kylmir Shade Skinner</w:t>
+      </w:r>
+      <w:r>
+        <w:t xml:space="preserve"> (</w:t>
+      </w:r>
+      <w:r>
+        <w:rPr>
+          <w:i/>
+        </w:rPr>
+        <w:t>Disgust 50</w:t>
+      </w:r>
+      <w:r>
+        <w:t xml:space="preserve">): That's because we have powerful enemies out there... </w:t>
+      </w:r>
+      <w:r/>
+    </w:p>
+    <w:p>
+      <w:r/>
+      <w:r>
+        <w:rPr>
+          <w:rFonts w:ascii="Courier" w:hAnsi="Courier"/>
+        </w:rPr>
+        <w:t>Data\Sound\Voice\DawnOfTheSilverHand.esp\MaleCommoner\DSilHand_M_DSilHand_M10GG__00009DF1_1.xwm</w:t>
+      </w:r>
+      <w:r>
+        <w:t xml:space="preserve"> </w:t>
+      </w:r>
+      <w:r/>
+    </w:p>
+    <w:p>
+      <w:pPr>
+        <w:pStyle w:val="Heading4"/>
+      </w:pPr>
+      <w:r>
+        <w:t>DSilHand_M10GG_Topic06</w:t>
+      </w:r>
+      <w:r/>
+    </w:p>
+    <w:p>
+      <w:r/>
+      <w:r>
+        <w:rPr>
+          <w:b/>
+        </w:rPr>
+        <w:t>Player</w:t>
+      </w:r>
+      <w:r>
+        <w:t>: I want to join the Companions!</w:t>
+      </w:r>
+      <w:r/>
+    </w:p>
+    <w:p>
+      <w:r/>
+      <w:r>
+        <w:rPr>
+          <w:b/>
+        </w:rPr>
+        <w:t>Kylmir Shade Skinner</w:t>
+      </w:r>
+      <w:r>
+        <w:t xml:space="preserve"> (</w:t>
+      </w:r>
+      <w:r>
+        <w:rPr>
+          <w:i/>
+        </w:rPr>
+        <w:t>Neutral 50</w:t>
+      </w:r>
+      <w:r>
+        <w:t xml:space="preserve">): So get you of here before I kill you. </w:t>
+      </w:r>
+      <w:r/>
+    </w:p>
+    <w:p>
+      <w:r/>
+      <w:r>
+        <w:rPr>
+          <w:rFonts w:ascii="Courier" w:hAnsi="Courier"/>
+        </w:rPr>
+        <w:t>Data\Sound\Voice\DawnOfTheSilverHand.esp\MaleCommoner\DSilHand_M_DSilHand_M10GG__00009DF6_1.xwm</w:t>
+      </w:r>
+      <w:r>
+        <w:t xml:space="preserve"> </w:t>
+      </w:r>
+      <w:r/>
+    </w:p>
+    <w:p>
+      <w:pPr>
+        <w:pStyle w:val="Heading4"/>
+      </w:pPr>
+      <w:r>
+        <w:t>DSilHand_M10GG_Topic08</w:t>
+      </w:r>
+      <w:r/>
+    </w:p>
+    <w:p>
+      <w:r/>
+      <w:r>
+        <w:rPr>
+          <w:b/>
+        </w:rPr>
+        <w:t>Player</w:t>
+      </w:r>
+      <w:r>
+        <w:t>: I want to become a Werewolf.</w:t>
+      </w:r>
+      <w:r/>
+    </w:p>
+    <w:p>
+      <w:r/>
+      <w:r>
+        <w:rPr>
+          <w:b/>
+        </w:rPr>
+        <w:t>Kylmir Shade Skinner</w:t>
+      </w:r>
+      <w:r>
+        <w:t xml:space="preserve"> (</w:t>
+      </w:r>
+      <w:r>
+        <w:rPr>
+          <w:i/>
+        </w:rPr>
+        <w:t>Anger 50</w:t>
+      </w:r>
+      <w:r>
+        <w:t xml:space="preserve">): So get you of here before I kill you. </w:t>
+      </w:r>
+      <w:r/>
+    </w:p>
+    <w:p>
+      <w:r/>
+      <w:r>
+        <w:rPr>
+          <w:rFonts w:ascii="Courier" w:hAnsi="Courier"/>
+        </w:rPr>
+        <w:t>Data\Sound\Voice\DawnOfTheSilverHand.esp\MaleCommoner\DSilHand_M_DSilHand_M10GG__00009DF4_1.xwm</w:t>
+      </w:r>
+      <w:r>
+        <w:t xml:space="preserve"> </w:t>
+      </w:r>
+      <w:r/>
+    </w:p>
+    <w:p>
+      <w:pPr>
+        <w:pStyle w:val="Heading4"/>
+      </w:pPr>
+      <w:r>
+        <w:t>DSilHand_M10GG_Topic09</w:t>
+      </w:r>
+      <w:r/>
+    </w:p>
+    <w:p>
+      <w:r/>
+      <w:r>
+        <w:rPr>
+          <w:b/>
+        </w:rPr>
+        <w:t>Player</w:t>
+      </w:r>
+      <w:r>
+        <w:t>: You group seems to be just smugglers thieves!</w:t>
+      </w:r>
+      <w:r/>
+    </w:p>
+    <w:p>
+      <w:r/>
+      <w:r>
+        <w:rPr>
+          <w:b/>
+        </w:rPr>
+        <w:t>Kylmir Shade Skinner</w:t>
+      </w:r>
+      <w:r>
+        <w:t xml:space="preserve"> (</w:t>
+      </w:r>
+      <w:r>
+        <w:rPr>
+          <w:i/>
+        </w:rPr>
+        <w:t>Anger 50</w:t>
+      </w:r>
+      <w:r>
+        <w:t xml:space="preserve">): So get you of here before I kill you. </w:t>
+      </w:r>
+      <w:r/>
+    </w:p>
+    <w:p>
+      <w:r/>
+      <w:r>
+        <w:rPr>
+          <w:rFonts w:ascii="Courier" w:hAnsi="Courier"/>
+        </w:rPr>
+        <w:t>Data\Sound\Voice\DawnOfTheSilverHand.esp\MaleCommoner\DSilHand_M_DSilHand_M10GG__00009DF5_1.xwm</w:t>
+      </w:r>
+      <w:r>
+        <w:t xml:space="preserve"> </w:t>
+      </w:r>
+      <w:r/>
+    </w:p>
+    <w:p>
+      <w:pPr>
+        <w:pStyle w:val="Heading4"/>
+      </w:pPr>
+      <w:r>
+        <w:t>DSilHand_M10GG_Topic10</w:t>
+      </w:r>
+      <w:r/>
+    </w:p>
+    <w:p>
+      <w:r/>
+      <w:r>
+        <w:rPr>
+          <w:b/>
+        </w:rPr>
+        <w:t>Player</w:t>
+      </w:r>
+      <w:r>
+        <w:t>: What should I do to join?</w:t>
+      </w:r>
+      <w:r/>
+    </w:p>
+    <w:p>
+      <w:r/>
+      <w:r>
+        <w:rPr>
+          <w:b/>
+        </w:rPr>
+        <w:t>Kylmir Shade Skinner</w:t>
+      </w:r>
+      <w:r>
+        <w:t xml:space="preserve"> (</w:t>
+      </w:r>
+      <w:r>
+        <w:rPr>
+          <w:i/>
+        </w:rPr>
+        <w:t>Neutral 50</w:t>
+      </w:r>
+      <w:r>
+        <w:t xml:space="preserve">): Go to Cold Rock Pass and kill the Frost Troll that is living there, the bigger one, and come back with a proof of your hunt. Than we may talk again. </w:t>
+      </w:r>
+      <w:r/>
+    </w:p>
+    <w:p>
+      <w:r/>
+      <w:r>
+        <w:rPr>
+          <w:rFonts w:ascii="Courier" w:hAnsi="Courier"/>
+        </w:rPr>
+        <w:t>Data\Sound\Voice\DawnOfTheSilverHand.esp\MaleCommoner\DSilHand_M_DSilHand_M10GG__00009DF0_1.xwm</w:t>
+      </w:r>
+      <w:r>
+        <w:t xml:space="preserve"> </w:t>
+      </w:r>
+      <w:r/>
+    </w:p>
+    <w:p>
+      <w:r/>
+      <w:r>
+        <w:rPr>
+          <w:b/>
+        </w:rPr>
+        <w:t>Kylmir Shade Skinner</w:t>
+      </w:r>
+      <w:r>
+        <w:t xml:space="preserve"> (</w:t>
+      </w:r>
+      <w:r>
+        <w:rPr>
+          <w:i/>
+        </w:rPr>
+        <w:t>Neutral 50</w:t>
+      </w:r>
+      <w:r>
+        <w:t xml:space="preserve">): If you are unable to kill that frost troll, you will be unable to kill werewolves anyway. </w:t>
+      </w:r>
+      <w:r/>
+    </w:p>
+    <w:p>
+      <w:r/>
+      <w:r>
+        <w:rPr>
+          <w:rFonts w:ascii="Courier" w:hAnsi="Courier"/>
+        </w:rPr>
+        <w:t>Data\Sound\Voice\DawnOfTheSilverHand.esp\MaleCommoner\DSilHand_M_DSilHand_M10GG__00009DF0_2.xwm</w:t>
+      </w:r>
+      <w:r>
+        <w:t xml:space="preserve"> </w:t>
+      </w:r>
+      <w:r/>
+    </w:p>
+    <w:p>
+      <w:pPr>
+        <w:pStyle w:val="Heading4"/>
+      </w:pPr>
+      <w:r>
+        <w:t>DSilHand_M10GG_Topic11</w:t>
+      </w:r>
+      <w:r/>
+    </w:p>
+    <w:p>
+      <w:r/>
+      <w:r>
+        <w:rPr>
+          <w:b/>
+        </w:rPr>
+        <w:t>Player</w:t>
+      </w:r>
+      <w:r>
+        <w:t>: What enemies?</w:t>
+      </w:r>
+      <w:r/>
+    </w:p>
+    <w:p>
+      <w:r/>
+      <w:r>
+        <w:rPr>
+          <w:b/>
+        </w:rPr>
+        <w:t>Kylmir Shade Skinner</w:t>
+      </w:r>
+      <w:r>
+        <w:t xml:space="preserve"> (</w:t>
+      </w:r>
+      <w:r>
+        <w:rPr>
+          <w:i/>
+        </w:rPr>
+        <w:t>Disgust 50</w:t>
+      </w:r>
+      <w:r>
+        <w:t xml:space="preserve">): The Companions in Whiterun... </w:t>
+      </w:r>
+      <w:r/>
+    </w:p>
+    <w:p>
+      <w:r/>
+      <w:r>
+        <w:rPr>
+          <w:rFonts w:ascii="Courier" w:hAnsi="Courier"/>
+        </w:rPr>
+        <w:t>Data\Sound\Voice\DawnOfTheSilverHand.esp\MaleCommoner\DSilHand_M_DSilHand_M10GG__00009DF3_1.xwm</w:t>
+      </w:r>
+      <w:r>
+        <w:t xml:space="preserve"> </w:t>
+      </w:r>
+      <w:r/>
+    </w:p>
+    <w:p>
+      <w:pPr>
+        <w:pStyle w:val="Heading4"/>
+      </w:pPr>
+      <w:r>
+        <w:t>DSilHand_M10GG_Topic12</w:t>
+      </w:r>
+      <w:r/>
+    </w:p>
+    <w:p>
+      <w:r/>
+      <w:r>
+        <w:rPr>
+          <w:b/>
+        </w:rPr>
+        <w:t>Player</w:t>
+      </w:r>
+      <w:r>
+        <w:t>: I don't want to get involved on this...</w:t>
+      </w:r>
+      <w:r/>
+    </w:p>
+    <w:p>
+      <w:r/>
+      <w:r>
+        <w:rPr>
+          <w:b/>
+        </w:rPr>
+        <w:t>Kylmir Shade Skinner</w:t>
+      </w:r>
+      <w:r>
+        <w:t xml:space="preserve"> (</w:t>
+      </w:r>
+      <w:r>
+        <w:rPr>
+          <w:i/>
+        </w:rPr>
+        <w:t>Neutral 50</w:t>
+      </w:r>
+      <w:r>
+        <w:t xml:space="preserve">): Good look out there. May the divines and Ysgramor guide your path. </w:t>
+      </w:r>
+      <w:r/>
+    </w:p>
+    <w:p>
+      <w:r/>
+      <w:r>
+        <w:rPr>
+          <w:rFonts w:ascii="Courier" w:hAnsi="Courier"/>
+        </w:rPr>
+        <w:t>Data\Sound\Voice\DawnOfTheSilverHand.esp\MaleCommoner\DSilHand_M_DSilHand_M10GG__00009DF9_1.xwm</w:t>
+      </w:r>
+      <w:r>
+        <w:t xml:space="preserve"> </w:t>
+      </w:r>
+      <w:r/>
+    </w:p>
+    <w:p>
+      <w:pPr>
+        <w:pStyle w:val="Heading4"/>
+      </w:pPr>
+      <w:r>
+        <w:t>DSilHand_M10GG_Topic13</w:t>
+      </w:r>
+      <w:r/>
+    </w:p>
+    <w:p>
+      <w:r/>
+      <w:r>
+        <w:rPr>
+          <w:b/>
+        </w:rPr>
+        <w:t>Player</w:t>
+      </w:r>
+      <w:r>
+        <w:t>: So, goodbye. I must be going.</w:t>
+      </w:r>
+      <w:r/>
+    </w:p>
+    <w:p>
+      <w:r/>
+      <w:r>
+        <w:rPr>
+          <w:b/>
+        </w:rPr>
+        <w:t>Kylmir Shade Skinner</w:t>
+      </w:r>
+      <w:r>
+        <w:t xml:space="preserve"> (</w:t>
+      </w:r>
+      <w:r>
+        <w:rPr>
+          <w:i/>
+        </w:rPr>
+        <w:t>Neutral 50</w:t>
+      </w:r>
+      <w:r>
+        <w:t xml:space="preserve">): Good look out there. May the divines and Ysgramor guide your path. </w:t>
+      </w:r>
+      <w:r/>
+    </w:p>
+    <w:p>
+      <w:r/>
+      <w:r>
+        <w:rPr>
+          <w:rFonts w:ascii="Courier" w:hAnsi="Courier"/>
+        </w:rPr>
+        <w:t>Data\Sound\Voice\DawnOfTheSilverHand.esp\MaleCommoner\DSilHand_M_DSilHand_M10GG__00009DFA_1.xwm</w:t>
       </w:r>
       <w:r>
         <w:t xml:space="preserve"> </w:t>
@@ -205,7 +851,7 @@
         <w:pStyle w:val="Heading3"/>
       </w:pPr>
       <w:r>
-        <w:t>DSilHand_M10_GallowsGreetings</w:t>
+        <w:t>DSIlHand_M10_GallowsAfterTroll</w:t>
       </w:r>
       <w:r/>
       <w:r/>
@@ -216,7 +862,7 @@
         <w:rPr>
           <w:i/>
         </w:rPr>
-        <w:t>This dialog tree is enabled if you go to Gallows Rock before joining the Silver Hand. The Gallows Rock Guard will force greet you. Then, you may request to join the faction.</w:t>
+        <w:t>After you kill the Frost Troll on the Cold Rock Pass, you must talk with the Gallows Rock's Guard again.</w:t>
       </w:r>
       <w:r/>
     </w:p>
@@ -260,7 +906,7 @@
         <w:pStyle w:val="Heading4"/>
       </w:pPr>
       <w:r>
-        <w:t>DSilHand_M10GG_Topic01</w:t>
+        <w:t>DSIlHand_M10GAT_Topic01</w:t>
       </w:r>
       <w:r/>
     </w:p>
@@ -273,7 +919,7 @@
         <w:t>Player</w:t>
       </w:r>
       <w:r>
-        <w:t>: ...</w:t>
+        <w:t>: I killed the Toll in Cold Rock Pass. Here is its Skull.</w:t>
       </w:r>
       <w:r/>
     </w:p>
@@ -292,10 +938,10 @@
         <w:rPr>
           <w:i/>
         </w:rPr>
-        <w:t>Neutral 50</w:t>
-      </w:r>
-      <w:r>
-        <w:t xml:space="preserve">): Stop right there. What do you want? </w:t>
+        <w:t>Happy 70</w:t>
+      </w:r>
+      <w:r>
+        <w:t xml:space="preserve">): I know you would be able to do it. Go talk to "Krev the Skinner", our leader. He is inside, on the main Hall. Go talk to him. Good Luck! </w:t>
       </w:r>
       <w:r/>
     </w:p>
@@ -305,11 +951,66 @@
         <w:rPr>
           <w:rFonts w:ascii="Courier" w:hAnsi="Courier"/>
         </w:rPr>
-        <w:t>Data\Sound\Voice\DawnOfTheSilverHand.esp\MaleCommoner\DSilHand_M_DSilHand_M10GG__00009DE3_1.xwm</w:t>
+        <w:t>Data\Sound\Voice\DawnOfTheSilverHand.esp\MaleCommoner\DSilHand_M_DSIlHand_M10GAT_0000DEA3_1.xwm</w:t>
       </w:r>
       <w:r>
         <w:t xml:space="preserve"> </w:t>
       </w:r>
+      <w:r/>
+    </w:p>
+    <w:p>
+      <w:pPr>
+        <w:pStyle w:val="Heading3"/>
+      </w:pPr>
+      <w:r>
+        <w:t>DSilHand_M10_Driftshade</w:t>
+      </w:r>
+      <w:r/>
+      <w:r/>
+    </w:p>
+    <w:p>
+      <w:r/>
+      <w:r>
+        <w:rPr>
+          <w:i/>
+        </w:rPr>
+        <w:t>This dialog tree is enabled if you go to Driftshade Refuge before joining the Silver Hand. If you ask to join, the guard will ask for you to go to Gallows Rock.</w:t>
+      </w:r>
+      <w:r/>
+    </w:p>
+    <w:p>
+      <w:r/>
+      <w:r>
+        <w:t>Dialog Type:</w:t>
+      </w:r>
+      <w:r>
+        <w:rPr>
+          <w:rFonts w:ascii="Courier" w:hAnsi="Courier"/>
+        </w:rPr>
+        <w:t>PlayerDialogue</w:t>
+      </w:r>
+      <w:r>
+        <w:t>, Actor Race:</w:t>
+      </w:r>
+      <w:r>
+        <w:rPr>
+          <w:rFonts w:ascii="Courier" w:hAnsi="Courier"/>
+        </w:rPr>
+        <w:t>NordRace</w:t>
+      </w:r>
+      <w:r>
+        <w:t>, Voice Type:</w:t>
+      </w:r>
+      <w:r>
+        <w:rPr>
+          <w:rFonts w:ascii="Courier" w:hAnsi="Courier"/>
+        </w:rPr>
+        <w:t>MaleBrute</w:t>
+      </w:r>
+      <w:r>
+        <w:t>.</w:t>
+      </w:r>
+      <w:r/>
       <w:r/>
     </w:p>
     <w:p>
@@ -317,7 +1018,7 @@
         <w:pStyle w:val="Heading4"/>
       </w:pPr>
       <w:r>
-        <w:t>DSilHand_M10GG_Topic02</w:t>
+        <w:t>DSilHand_M10Ds_Topic01</w:t>
       </w:r>
       <w:r/>
     </w:p>
@@ -330,7 +1031,7 @@
         <w:t>Player</w:t>
       </w:r>
       <w:r>
-        <w:t>: I'm just passing by...</w:t>
+        <w:t>: ...</w:t>
       </w:r>
       <w:r/>
     </w:p>
@@ -340,7 +1041,7 @@
         <w:rPr>
           <w:b/>
         </w:rPr>
-        <w:t>Kylmir Shade Skinner</w:t>
+        <w:t>Haknrm Ebon Fingers</w:t>
       </w:r>
       <w:r>
         <w:t xml:space="preserve"> (</w:t>
@@ -352,7 +1053,7 @@
         <w:t>Anger 50</w:t>
       </w:r>
       <w:r>
-        <w:t xml:space="preserve">): So get out of here! </w:t>
+        <w:t xml:space="preserve">): Stop right there. What do you want? </w:t>
       </w:r>
       <w:r/>
     </w:p>
@@ -362,7 +1063,7 @@
         <w:rPr>
           <w:rFonts w:ascii="Courier" w:hAnsi="Courier"/>
         </w:rPr>
-        <w:t>Data\Sound\Voice\DawnOfTheSilverHand.esp\MaleCommoner\DSilHand_M_DSilHand_M10GG__00009DE5_1.xwm</w:t>
+        <w:t>Data\Sound\Voice\DawnOfTheSilverHand.esp\MaleBrute\DSilHand_M_DSilHand_M10Ds__00009879_1.xwm</w:t>
       </w:r>
       <w:r>
         <w:t xml:space="preserve"> </w:t>
@@ -374,7 +1075,7 @@
         <w:pStyle w:val="Heading4"/>
       </w:pPr>
       <w:r>
-        <w:t>DSilHand_M10GG_Topic03</w:t>
+        <w:t>DSilHand_M10Ds_Topic02</w:t>
       </w:r>
       <w:r/>
     </w:p>
@@ -387,7 +1088,7 @@
         <w:t>Player</w:t>
       </w:r>
       <w:r>
-        <w:t>: Who are you?</w:t>
+        <w:t>: I'm just passing by...</w:t>
       </w:r>
       <w:r/>
     </w:p>
@@ -397,7 +1098,7 @@
         <w:rPr>
           <w:b/>
         </w:rPr>
-        <w:t>Kylmir Shade Skinner</w:t>
+        <w:t>Haknrm Ebon Fingers</w:t>
       </w:r>
       <w:r>
         <w:t xml:space="preserve"> (</w:t>
@@ -406,10 +1107,10 @@
         <w:rPr>
           <w:i/>
         </w:rPr>
-        <w:t>Neutral 50</w:t>
-      </w:r>
-      <w:r>
-        <w:t xml:space="preserve">): We are the Silver Hand. We are werewolf hunters. </w:t>
+        <w:t>Anger 50</w:t>
+      </w:r>
+      <w:r>
+        <w:t xml:space="preserve">): So get out of here! </w:t>
       </w:r>
       <w:r/>
     </w:p>
@@ -419,7 +1120,7 @@
         <w:rPr>
           <w:rFonts w:ascii="Courier" w:hAnsi="Courier"/>
         </w:rPr>
-        <w:t>Data\Sound\Voice\DawnOfTheSilverHand.esp\MaleCommoner\DSilHand_M_DSilHand_M10GG__00009DE7_1.xwm</w:t>
+        <w:t>Data\Sound\Voice\DawnOfTheSilverHand.esp\MaleBrute\DSilHand_M_DSilHand_M10Ds__0000987B_1.xwm</w:t>
       </w:r>
       <w:r>
         <w:t xml:space="preserve"> </w:t>
@@ -431,7 +1132,7 @@
         <w:pStyle w:val="Heading4"/>
       </w:pPr>
       <w:r>
-        <w:t>DSilHand_M10GG_Topic04</w:t>
+        <w:t>DSilHand_M10Ds_Topic03</w:t>
       </w:r>
       <w:r/>
     </w:p>
@@ -444,7 +1145,7 @@
         <w:t>Player</w:t>
       </w:r>
       <w:r>
-        <w:t>: Can I join the Silver Hand?</w:t>
+        <w:t>: Wait...Who are you?</w:t>
       </w:r>
       <w:r/>
     </w:p>
@@ -454,7 +1155,7 @@
         <w:rPr>
           <w:b/>
         </w:rPr>
-        <w:t>Kylmir Shade Skinner</w:t>
+        <w:t>Haknrm Ebon Fingers</w:t>
       </w:r>
       <w:r>
         <w:t xml:space="preserve"> (</w:t>
@@ -466,7 +1167,7 @@
         <w:t>Neutral 50</w:t>
       </w:r>
       <w:r>
-        <w:t xml:space="preserve">): That is not a simple question. As I said, our group hunts and is persecuted by powerful enemies. </w:t>
+        <w:t xml:space="preserve">): I'm a Silver Hand. We are werewolf hunters. </w:t>
       </w:r>
       <w:r/>
     </w:p>
@@ -476,42 +1177,7 @@
         <w:rPr>
           <w:rFonts w:ascii="Courier" w:hAnsi="Courier"/>
         </w:rPr>
-        <w:t>Data\Sound\Voice\DawnOfTheSilverHand.esp\MaleCommoner\DSilHand_M_DSilHand_M10GG__00009DEE_1.xwm</w:t>
-      </w:r>
-      <w:r>
-        <w:t xml:space="preserve"> </w:t>
-      </w:r>
-      <w:r/>
-    </w:p>
-    <w:p>
-      <w:r/>
-      <w:r>
-        <w:rPr>
-          <w:b/>
-        </w:rPr>
-        <w:t>Kylmir Shade Skinner</w:t>
-      </w:r>
-      <w:r>
-        <w:t xml:space="preserve"> (</w:t>
-      </w:r>
-      <w:r>
-        <w:rPr>
-          <w:i/>
-        </w:rPr>
-        <w:t>Neutral 50</w:t>
-      </w:r>
-      <w:r>
-        <w:t xml:space="preserve">): First we have to know if you are trustful and worth joining us. Therefore, you must complete an initiation task. </w:t>
-      </w:r>
-      <w:r/>
-    </w:p>
-    <w:p>
-      <w:r/>
-      <w:r>
-        <w:rPr>
-          <w:rFonts w:ascii="Courier" w:hAnsi="Courier"/>
-        </w:rPr>
-        <w:t>Data\Sound\Voice\DawnOfTheSilverHand.esp\MaleCommoner\DSilHand_M_DSilHand_M10GG__00009DEE_2.xwm</w:t>
+        <w:t>Data\Sound\Voice\DawnOfTheSilverHand.esp\MaleBrute\DSilHand_M_DSilHand_M10Ds__00009DE0_1.xwm</w:t>
       </w:r>
       <w:r>
         <w:t xml:space="preserve"> </w:t>
@@ -523,7 +1189,7 @@
         <w:pStyle w:val="Heading4"/>
       </w:pPr>
       <w:r>
-        <w:t>DSilHand_M10GG_Topic05</w:t>
+        <w:t>DSilHand_M10Ds_Topic04</w:t>
       </w:r>
       <w:r/>
     </w:p>
@@ -536,7 +1202,7 @@
         <w:t>Player</w:t>
       </w:r>
       <w:r>
-        <w:t>: You seems to be outcast...</w:t>
+        <w:t>: Can I join the Silver Hand?</w:t>
       </w:r>
       <w:r/>
     </w:p>
@@ -546,7 +1212,7 @@
         <w:rPr>
           <w:b/>
         </w:rPr>
-        <w:t>Kylmir Shade Skinner</w:t>
+        <w:t>Haknrm Ebon Fingers</w:t>
       </w:r>
       <w:r>
         <w:t xml:space="preserve"> (</w:t>
@@ -555,10 +1221,10 @@
         <w:rPr>
           <w:i/>
         </w:rPr>
-        <w:t>Disgust 50</w:t>
-      </w:r>
-      <w:r>
-        <w:t xml:space="preserve">): That's because we have powerful enemies out there... </w:t>
+        <w:t>Neutral 50</w:t>
+      </w:r>
+      <w:r>
+        <w:t xml:space="preserve">): It is not an easy task. But if you want to know if you are worth, go to Gallows Rock. </w:t>
       </w:r>
       <w:r/>
     </w:p>
@@ -568,11 +1234,66 @@
         <w:rPr>
           <w:rFonts w:ascii="Courier" w:hAnsi="Courier"/>
         </w:rPr>
-        <w:t>Data\Sound\Voice\DawnOfTheSilverHand.esp\MaleCommoner\DSilHand_M_DSilHand_M10GG__00009DF1_1.xwm</w:t>
+        <w:t>Data\Sound\Voice\DawnOfTheSilverHand.esp\MaleBrute\DSilHand_M_DSilHand_M10Ds__00009DE2_1.xwm</w:t>
       </w:r>
       <w:r>
         <w:t xml:space="preserve"> </w:t>
       </w:r>
+      <w:r/>
+    </w:p>
+    <w:p>
+      <w:pPr>
+        <w:pStyle w:val="Heading3"/>
+      </w:pPr>
+      <w:r>
+        <w:t>DSilHand_M10_DrunkenHuntsman</w:t>
+      </w:r>
+      <w:r/>
+      <w:r/>
+    </w:p>
+    <w:p>
+      <w:r/>
+      <w:r>
+        <w:rPr>
+          <w:i/>
+        </w:rPr>
+        <w:t>Here the Dragonborn will meet the Silver Hand spy on Whiterun, and he will send you to Gallows Rock to start the quest.</w:t>
+      </w:r>
+      <w:r/>
+    </w:p>
+    <w:p>
+      <w:r/>
+      <w:r>
+        <w:t>Dialog Type:</w:t>
+      </w:r>
+      <w:r>
+        <w:rPr>
+          <w:rFonts w:ascii="Courier" w:hAnsi="Courier"/>
+        </w:rPr>
+        <w:t>PlayerDialogue</w:t>
+      </w:r>
+      <w:r>
+        <w:t>, Actor Race:</w:t>
+      </w:r>
+      <w:r>
+        <w:rPr>
+          <w:rFonts w:ascii="Courier" w:hAnsi="Courier"/>
+        </w:rPr>
+        <w:t>NordRace</w:t>
+      </w:r>
+      <w:r>
+        <w:t>, Voice Type:</w:t>
+      </w:r>
+      <w:r>
+        <w:rPr>
+          <w:rFonts w:ascii="Courier" w:hAnsi="Courier"/>
+        </w:rPr>
+        <w:t>MaleNord</w:t>
+      </w:r>
+      <w:r>
+        <w:t>.</w:t>
+      </w:r>
+      <w:r/>
       <w:r/>
     </w:p>
     <w:p>
@@ -580,7 +1301,7 @@
         <w:pStyle w:val="Heading4"/>
       </w:pPr>
       <w:r>
-        <w:t>DSilHand_M10GG_Topic06</w:t>
+        <w:t>DSilHand_M10DH_Topic01</w:t>
       </w:r>
       <w:r/>
     </w:p>
@@ -593,7 +1314,7 @@
         <w:t>Player</w:t>
       </w:r>
       <w:r>
-        <w:t>: I want to join the Companions!</w:t>
+        <w:t>: You seems worried about something...</w:t>
       </w:r>
       <w:r/>
     </w:p>
@@ -603,7 +1324,7 @@
         <w:rPr>
           <w:b/>
         </w:rPr>
-        <w:t>Kylmir Shade Skinner</w:t>
+        <w:t>Irrokas Head Torn</w:t>
       </w:r>
       <w:r>
         <w:t xml:space="preserve"> (</w:t>
@@ -612,10 +1333,10 @@
         <w:rPr>
           <w:i/>
         </w:rPr>
-        <w:t>Neutral 50</w:t>
-      </w:r>
-      <w:r>
-        <w:t xml:space="preserve">): So get you of here before I kill you. </w:t>
+        <w:t>Disgust 50</w:t>
+      </w:r>
+      <w:r>
+        <w:t xml:space="preserve">): I can smell a dirty wolf's stink in this city... My senses do not fool me. There is daedric influence nearby. </w:t>
       </w:r>
       <w:r/>
     </w:p>
@@ -625,7 +1346,7 @@
         <w:rPr>
           <w:rFonts w:ascii="Courier" w:hAnsi="Courier"/>
         </w:rPr>
-        <w:t>Data\Sound\Voice\DawnOfTheSilverHand.esp\MaleCommoner\DSilHand_M_DSilHand_M10GG__00009DF6_1.xwm</w:t>
+        <w:t>Data\Sound\Voice\DawnOfTheSilverHand.esp\MaleNord\DSilHand_M_DSilHand_M10DH__00009875_1.xwm</w:t>
       </w:r>
       <w:r>
         <w:t xml:space="preserve"> </w:t>
@@ -637,7 +1358,7 @@
         <w:pStyle w:val="Heading4"/>
       </w:pPr>
       <w:r>
-        <w:t>DSilHand_M10GG_Topic08</w:t>
+        <w:t>DSilHand_M10DH_Topic02</w:t>
       </w:r>
       <w:r/>
     </w:p>
@@ -650,7 +1371,7 @@
         <w:t>Player</w:t>
       </w:r>
       <w:r>
-        <w:t>: I want to become a Werewolf.</w:t>
+        <w:t>: What are you talking about? I can't understand...</w:t>
       </w:r>
       <w:r/>
     </w:p>
@@ -660,7 +1381,7 @@
         <w:rPr>
           <w:b/>
         </w:rPr>
-        <w:t>Kylmir Shade Skinner</w:t>
+        <w:t>Irrokas Head Torn</w:t>
       </w:r>
       <w:r>
         <w:t xml:space="preserve"> (</w:t>
@@ -669,10 +1390,10 @@
         <w:rPr>
           <w:i/>
         </w:rPr>
-        <w:t>Anger 50</w:t>
-      </w:r>
-      <w:r>
-        <w:t xml:space="preserve">): So get you of here before I kill you. </w:t>
+        <w:t>Disgust 50</w:t>
+      </w:r>
+      <w:r>
+        <w:t xml:space="preserve">): I can sense the presence of evil daedra here in this city. Go to Gallows Rock, if you want to know the truth. </w:t>
       </w:r>
       <w:r/>
     </w:p>
@@ -682,11 +1403,66 @@
         <w:rPr>
           <w:rFonts w:ascii="Courier" w:hAnsi="Courier"/>
         </w:rPr>
-        <w:t>Data\Sound\Voice\DawnOfTheSilverHand.esp\MaleCommoner\DSilHand_M_DSilHand_M10GG__00009DF4_1.xwm</w:t>
+        <w:t>Data\Sound\Voice\DawnOfTheSilverHand.esp\MaleNord\DSilHand_M_DSilHand_M10DH__00009878_1.xwm</w:t>
       </w:r>
       <w:r>
         <w:t xml:space="preserve"> </w:t>
       </w:r>
+      <w:r/>
+    </w:p>
+    <w:p>
+      <w:pPr>
+        <w:pStyle w:val="Heading3"/>
+      </w:pPr>
+      <w:r>
+        <w:t>DSilHand_M10_GallowsMeetKrev</w:t>
+      </w:r>
+      <w:r/>
+      <w:r/>
+    </w:p>
+    <w:p>
+      <w:r/>
+      <w:r>
+        <w:rPr>
+          <w:i/>
+        </w:rPr>
+        <w:t>This dialog is enabled to deliver tre Frost Troll skull to Krev, as proof of your hunt. After that, you can join the Silver Hand.</w:t>
+      </w:r>
+      <w:r/>
+    </w:p>
+    <w:p>
+      <w:r/>
+      <w:r>
+        <w:t>Dialog Type:</w:t>
+      </w:r>
+      <w:r>
+        <w:rPr>
+          <w:rFonts w:ascii="Courier" w:hAnsi="Courier"/>
+        </w:rPr>
+        <w:t>PlayerDialogue</w:t>
+      </w:r>
+      <w:r>
+        <w:t>, Actor Race:</w:t>
+      </w:r>
+      <w:r>
+        <w:rPr>
+          <w:rFonts w:ascii="Courier" w:hAnsi="Courier"/>
+        </w:rPr>
+        <w:t>NordRace</w:t>
+      </w:r>
+      <w:r>
+        <w:t>, Voice Type:</w:t>
+      </w:r>
+      <w:r>
+        <w:rPr>
+          <w:rFonts w:ascii="Courier" w:hAnsi="Courier"/>
+        </w:rPr>
+        <w:t>MaleNord</w:t>
+      </w:r>
+      <w:r>
+        <w:t>.</w:t>
+      </w:r>
+      <w:r/>
       <w:r/>
     </w:p>
     <w:p>
@@ -694,7 +1470,7 @@
         <w:pStyle w:val="Heading4"/>
       </w:pPr>
       <w:r>
-        <w:t>DSilHand_M10GG_Topic09</w:t>
+        <w:t>DSilHand_M10GMK_Topic01</w:t>
       </w:r>
       <w:r/>
     </w:p>
@@ -707,7 +1483,7 @@
         <w:t>Player</w:t>
       </w:r>
       <w:r>
-        <w:t>: You group seems to be just smugglers thieves!</w:t>
+        <w:t>: Are you Krev the Skinner? I'm here because I want to join the Silver Hand.</w:t>
       </w:r>
       <w:r/>
     </w:p>
@@ -717,7 +1493,7 @@
         <w:rPr>
           <w:b/>
         </w:rPr>
-        <w:t>Kylmir Shade Skinner</w:t>
+        <w:t>Krev The Skinner</w:t>
       </w:r>
       <w:r>
         <w:t xml:space="preserve"> (</w:t>
@@ -726,10 +1502,10 @@
         <w:rPr>
           <w:i/>
         </w:rPr>
-        <w:t>Anger 50</w:t>
-      </w:r>
-      <w:r>
-        <w:t xml:space="preserve">): So get you of here before I kill you. </w:t>
+        <w:t>Happy 50</w:t>
+      </w:r>
+      <w:r>
+        <w:t xml:space="preserve">): Yes I'm! Welcome! You did well against the frost troll on the Cold Rock Pass. Congratulations! You proceed well on our initiation. </w:t>
       </w:r>
       <w:r/>
     </w:p>
@@ -739,7 +1515,42 @@
         <w:rPr>
           <w:rFonts w:ascii="Courier" w:hAnsi="Courier"/>
         </w:rPr>
-        <w:t>Data\Sound\Voice\DawnOfTheSilverHand.esp\MaleCommoner\DSilHand_M_DSilHand_M10GG__00009DF5_1.xwm</w:t>
+        <w:t>Data\Sound\Voice\DawnOfTheSilverHand.esp\MaleNord\DSilHand_M_DSilHand_M10GMK_0000E96B_1.xwm</w:t>
+      </w:r>
+      <w:r>
+        <w:t xml:space="preserve"> </w:t>
+      </w:r>
+      <w:r/>
+    </w:p>
+    <w:p>
+      <w:r/>
+      <w:r>
+        <w:rPr>
+          <w:b/>
+        </w:rPr>
+        <w:t>Krev The Skinner</w:t>
+      </w:r>
+      <w:r>
+        <w:t xml:space="preserve"> (</w:t>
+      </w:r>
+      <w:r>
+        <w:rPr>
+          <w:i/>
+        </w:rPr>
+        <w:t>Neutral 50</w:t>
+      </w:r>
+      <w:r>
+        <w:t xml:space="preserve">): But, before we proceed, I have a question. Why do you want to join the Silver Hands? </w:t>
+      </w:r>
+      <w:r/>
+    </w:p>
+    <w:p>
+      <w:r/>
+      <w:r>
+        <w:rPr>
+          <w:rFonts w:ascii="Courier" w:hAnsi="Courier"/>
+        </w:rPr>
+        <w:t>Data\Sound\Voice\DawnOfTheSilverHand.esp\MaleNord\DSilHand_M_DSilHand_M10GMK_0000E96B_2.xwm</w:t>
       </w:r>
       <w:r>
         <w:t xml:space="preserve"> </w:t>
@@ -751,7 +1562,7 @@
         <w:pStyle w:val="Heading4"/>
       </w:pPr>
       <w:r>
-        <w:t>DSilHand_M10GG_Topic10</w:t>
+        <w:t>DSilHand_M10GMK_Topic02</w:t>
       </w:r>
       <w:r/>
     </w:p>
@@ -764,7 +1575,7 @@
         <w:t>Player</w:t>
       </w:r>
       <w:r>
-        <w:t>: What should I do to join?</w:t>
+        <w:t>: I want to hunt Werewolves.</w:t>
       </w:r>
       <w:r/>
     </w:p>
@@ -774,7 +1585,7 @@
         <w:rPr>
           <w:b/>
         </w:rPr>
-        <w:t>Kylmir Shade Skinner</w:t>
+        <w:t>Krev The Skinner</w:t>
       </w:r>
       <w:r>
         <w:t xml:space="preserve"> (</w:t>
@@ -786,7 +1597,7 @@
         <w:t>Neutral 50</w:t>
       </w:r>
       <w:r>
-        <w:t xml:space="preserve">): Go to Cold Rock Pass and kill the Frost Troll that is living there, the bigger one, and come back with a proof of your hunt. Than we may talk again. </w:t>
+        <w:t xml:space="preserve">): An adventure seeker eh? We need more people like you here. </w:t>
       </w:r>
       <w:r/>
     </w:p>
@@ -796,7 +1607,7 @@
         <w:rPr>
           <w:rFonts w:ascii="Courier" w:hAnsi="Courier"/>
         </w:rPr>
-        <w:t>Data\Sound\Voice\DawnOfTheSilverHand.esp\MaleCommoner\DSilHand_M_DSilHand_M10GG__00009DF0_1.xwm</w:t>
+        <w:t>Data\Sound\Voice\DawnOfTheSilverHand.esp\MaleNord\DSilHand_M_DSilHand_M10GMK_0000E96D_1.xwm</w:t>
       </w:r>
       <w:r>
         <w:t xml:space="preserve"> </w:t>
@@ -809,7 +1620,7 @@
         <w:rPr>
           <w:b/>
         </w:rPr>
-        <w:t>Kylmir Shade Skinner</w:t>
+        <w:t>Krev The Skinner</w:t>
       </w:r>
       <w:r>
         <w:t xml:space="preserve"> (</w:t>
@@ -821,7 +1632,7 @@
         <w:t>Neutral 50</w:t>
       </w:r>
       <w:r>
-        <w:t xml:space="preserve">): If you are unable to kill that frost troll, you will be unable to kill werewolves anyway. </w:t>
+        <w:t xml:space="preserve">): But I have more things to say before you can join us. </w:t>
       </w:r>
       <w:r/>
     </w:p>
@@ -831,7 +1642,7 @@
         <w:rPr>
           <w:rFonts w:ascii="Courier" w:hAnsi="Courier"/>
         </w:rPr>
-        <w:t>Data\Sound\Voice\DawnOfTheSilverHand.esp\MaleCommoner\DSilHand_M_DSilHand_M10GG__00009DF0_2.xwm</w:t>
+        <w:t>Data\Sound\Voice\DawnOfTheSilverHand.esp\MaleNord\DSilHand_M_DSilHand_M10GMK_0000E96D_2.xwm</w:t>
       </w:r>
       <w:r>
         <w:t xml:space="preserve"> </w:t>
@@ -843,7 +1654,7 @@
         <w:pStyle w:val="Heading4"/>
       </w:pPr>
       <w:r>
-        <w:t>DSilHand_M10GG_Topic11</w:t>
+        <w:t>DSilHand_M10GMK_Topic03</w:t>
       </w:r>
       <w:r/>
     </w:p>
@@ -856,7 +1667,7 @@
         <w:t>Player</w:t>
       </w:r>
       <w:r>
-        <w:t>: What enemies?</w:t>
+        <w:t>: I want to fight against the influence of Daedra in Skyrim.</w:t>
       </w:r>
       <w:r/>
     </w:p>
@@ -866,7 +1677,7 @@
         <w:rPr>
           <w:b/>
         </w:rPr>
-        <w:t>Kylmir Shade Skinner</w:t>
+        <w:t>Krev The Skinner</w:t>
       </w:r>
       <w:r>
         <w:t xml:space="preserve"> (</w:t>
@@ -875,10 +1686,10 @@
         <w:rPr>
           <w:i/>
         </w:rPr>
-        <w:t>Disgust 50</w:t>
-      </w:r>
-      <w:r>
-        <w:t xml:space="preserve">): The Companions in Whiterun... </w:t>
+        <w:t>Neutral 50</w:t>
+      </w:r>
+      <w:r>
+        <w:t xml:space="preserve">): This is an honor cause that every sons and daughters of Skyrim who wish to go Sovngarde one day, must fight for. </w:t>
       </w:r>
       <w:r/>
     </w:p>
@@ -888,7 +1699,42 @@
         <w:rPr>
           <w:rFonts w:ascii="Courier" w:hAnsi="Courier"/>
         </w:rPr>
-        <w:t>Data\Sound\Voice\DawnOfTheSilverHand.esp\MaleCommoner\DSilHand_M_DSilHand_M10GG__00009DF3_1.xwm</w:t>
+        <w:t>Data\Sound\Voice\DawnOfTheSilverHand.esp\MaleNord\DSilHand_M_DSilHand_M10GMK_0000E96F_1.xwm</w:t>
+      </w:r>
+      <w:r>
+        <w:t xml:space="preserve"> </w:t>
+      </w:r>
+      <w:r/>
+    </w:p>
+    <w:p>
+      <w:r/>
+      <w:r>
+        <w:rPr>
+          <w:b/>
+        </w:rPr>
+        <w:t>Krev The Skinner</w:t>
+      </w:r>
+      <w:r>
+        <w:t xml:space="preserve"> (</w:t>
+      </w:r>
+      <w:r>
+        <w:rPr>
+          <w:i/>
+        </w:rPr>
+        <w:t>Neutral 50</w:t>
+      </w:r>
+      <w:r>
+        <w:t xml:space="preserve">): But I have more things to say before you can join us. </w:t>
+      </w:r>
+      <w:r/>
+    </w:p>
+    <w:p>
+      <w:r/>
+      <w:r>
+        <w:rPr>
+          <w:rFonts w:ascii="Courier" w:hAnsi="Courier"/>
+        </w:rPr>
+        <w:t>Data\Sound\Voice\DawnOfTheSilverHand.esp\MaleNord\DSilHand_M_DSilHand_M10GMK_0000E96F_2.xwm</w:t>
       </w:r>
       <w:r>
         <w:t xml:space="preserve"> </w:t>
@@ -900,7 +1746,7 @@
         <w:pStyle w:val="Heading4"/>
       </w:pPr>
       <w:r>
-        <w:t>DSilHand_M10GG_Topic12</w:t>
+        <w:t>DSilHand_M10GMK_Topic04</w:t>
       </w:r>
       <w:r/>
     </w:p>
@@ -913,7 +1759,7 @@
         <w:t>Player</w:t>
       </w:r>
       <w:r>
-        <w:t>: I don't want to get involved on this...</w:t>
+        <w:t>: What things?</w:t>
       </w:r>
       <w:r/>
     </w:p>
@@ -923,7 +1769,147 @@
         <w:rPr>
           <w:b/>
         </w:rPr>
-        <w:t>Kylmir Shade Skinner</w:t>
+        <w:t>Krev The Skinner</w:t>
+      </w:r>
+      <w:r>
+        <w:t xml:space="preserve"> (</w:t>
+      </w:r>
+      <w:r>
+        <w:rPr>
+          <w:i/>
+        </w:rPr>
+        <w:t>Disgust 50</w:t>
+      </w:r>
+      <w:r>
+        <w:t xml:space="preserve">): We fight against these beasts to cleanse this foul daedric disease that has taken the sanity of many of our brothers and sisters here on Skyrim. </w:t>
+      </w:r>
+      <w:r/>
+    </w:p>
+    <w:p>
+      <w:r/>
+      <w:r>
+        <w:rPr>
+          <w:rFonts w:ascii="Courier" w:hAnsi="Courier"/>
+        </w:rPr>
+        <w:t>Data\Sound\Voice\DawnOfTheSilverHand.esp\MaleNord\DSilHand_M_DSilHand_M10GMK_0000EED4_1.xwm</w:t>
+      </w:r>
+      <w:r>
+        <w:t xml:space="preserve"> </w:t>
+      </w:r>
+      <w:r/>
+    </w:p>
+    <w:p>
+      <w:r/>
+      <w:r>
+        <w:rPr>
+          <w:b/>
+        </w:rPr>
+        <w:t>Krev The Skinner</w:t>
+      </w:r>
+      <w:r>
+        <w:t xml:space="preserve"> (</w:t>
+      </w:r>
+      <w:r>
+        <w:rPr>
+          <w:i/>
+        </w:rPr>
+        <w:t>Anger 50</w:t>
+      </w:r>
+      <w:r>
+        <w:t xml:space="preserve">): But worst than that, have corrupted the souls of many sons of Skyrim, and take them away from Sovngarde in exchange of an ephemeral power in life. </w:t>
+      </w:r>
+      <w:r/>
+    </w:p>
+    <w:p>
+      <w:r/>
+      <w:r>
+        <w:rPr>
+          <w:rFonts w:ascii="Courier" w:hAnsi="Courier"/>
+        </w:rPr>
+        <w:t>Data\Sound\Voice\DawnOfTheSilverHand.esp\MaleNord\DSilHand_M_DSilHand_M10GMK_0000EED4_2.xwm</w:t>
+      </w:r>
+      <w:r>
+        <w:t xml:space="preserve"> </w:t>
+      </w:r>
+      <w:r/>
+    </w:p>
+    <w:p>
+      <w:r/>
+      <w:r>
+        <w:rPr>
+          <w:b/>
+        </w:rPr>
+        <w:t>Krev The Skinner</w:t>
+      </w:r>
+      <w:r>
+        <w:t xml:space="preserve"> (</w:t>
+      </w:r>
+      <w:r>
+        <w:rPr>
+          <w:i/>
+        </w:rPr>
+        <w:t>Disgust 50</w:t>
+      </w:r>
+      <w:r>
+        <w:t xml:space="preserve">): But, you must be aware. No only beggars and forgotten people have lycanthropy here on Skyrim. </w:t>
+      </w:r>
+      <w:r/>
+    </w:p>
+    <w:p>
+      <w:r/>
+      <w:r>
+        <w:rPr>
+          <w:rFonts w:ascii="Courier" w:hAnsi="Courier"/>
+        </w:rPr>
+        <w:t>Data\Sound\Voice\DawnOfTheSilverHand.esp\MaleNord\DSilHand_M_DSilHand_M10GMK_0000EED4_3.xwm</w:t>
+      </w:r>
+      <w:r>
+        <w:t xml:space="preserve"> </w:t>
+      </w:r>
+      <w:r/>
+    </w:p>
+    <w:p>
+      <w:r/>
+      <w:r>
+        <w:rPr>
+          <w:b/>
+        </w:rPr>
+        <w:t>Krev The Skinner</w:t>
+      </w:r>
+      <w:r>
+        <w:t xml:space="preserve"> (</w:t>
+      </w:r>
+      <w:r>
+        <w:rPr>
+          <w:i/>
+        </w:rPr>
+        <w:t>Anger 50</w:t>
+      </w:r>
+      <w:r>
+        <w:t xml:space="preserve">): Many influential and powerful people have this curse... or "gift" as many of them say. </w:t>
+      </w:r>
+      <w:r/>
+    </w:p>
+    <w:p>
+      <w:r/>
+      <w:r>
+        <w:rPr>
+          <w:rFonts w:ascii="Courier" w:hAnsi="Courier"/>
+        </w:rPr>
+        <w:t>Data\Sound\Voice\DawnOfTheSilverHand.esp\MaleNord\DSilHand_M_DSilHand_M10GMK_0000EED4_4.xwm</w:t>
+      </w:r>
+      <w:r>
+        <w:t xml:space="preserve"> </w:t>
+      </w:r>
+      <w:r/>
+    </w:p>
+    <w:p>
+      <w:r/>
+      <w:r>
+        <w:rPr>
+          <w:b/>
+        </w:rPr>
+        <w:t>Krev The Skinner</w:t>
       </w:r>
       <w:r>
         <w:t xml:space="preserve"> (</w:t>
@@ -935,7 +1921,7 @@
         <w:t>Neutral 50</w:t>
       </w:r>
       <w:r>
-        <w:t xml:space="preserve">): Good look out there. May the divines and Ysgramor guide your path. </w:t>
+        <w:t xml:space="preserve">): If you become a Silver Hand, you will have to fight not only physically, but also politically and economically powerful people. </w:t>
       </w:r>
       <w:r/>
     </w:p>
@@ -945,7 +1931,42 @@
         <w:rPr>
           <w:rFonts w:ascii="Courier" w:hAnsi="Courier"/>
         </w:rPr>
-        <w:t>Data\Sound\Voice\DawnOfTheSilverHand.esp\MaleCommoner\DSilHand_M_DSilHand_M10GG__00009DF9_1.xwm</w:t>
+        <w:t>Data\Sound\Voice\DawnOfTheSilverHand.esp\MaleNord\DSilHand_M_DSilHand_M10GMK_0000EED4_5.xwm</w:t>
+      </w:r>
+      <w:r>
+        <w:t xml:space="preserve"> </w:t>
+      </w:r>
+      <w:r/>
+    </w:p>
+    <w:p>
+      <w:r/>
+      <w:r>
+        <w:rPr>
+          <w:b/>
+        </w:rPr>
+        <w:t>Krev The Skinner</w:t>
+      </w:r>
+      <w:r>
+        <w:t xml:space="preserve"> (</w:t>
+      </w:r>
+      <w:r>
+        <w:rPr>
+          <w:i/>
+        </w:rPr>
+        <w:t>Puzzled 50</w:t>
+      </w:r>
+      <w:r>
+        <w:t xml:space="preserve">): After all I said, do you still want to become a Silver Hand? </w:t>
+      </w:r>
+      <w:r/>
+    </w:p>
+    <w:p>
+      <w:r/>
+      <w:r>
+        <w:rPr>
+          <w:rFonts w:ascii="Courier" w:hAnsi="Courier"/>
+        </w:rPr>
+        <w:t>Data\Sound\Voice\DawnOfTheSilverHand.esp\MaleNord\DSilHand_M_DSilHand_M10GMK_0000EED4_6.xwm</w:t>
       </w:r>
       <w:r>
         <w:t xml:space="preserve"> </w:t>
@@ -957,7 +1978,7 @@
         <w:pStyle w:val="Heading4"/>
       </w:pPr>
       <w:r>
-        <w:t>DSilHand_M10GG_Topic13</w:t>
+        <w:t>DSilHand_M10GMK_Topic05</w:t>
       </w:r>
       <w:r/>
     </w:p>
@@ -970,7 +1991,7 @@
         <w:t>Player</w:t>
       </w:r>
       <w:r>
-        <w:t>: So, goodbye. I must be going.</w:t>
+        <w:t>: Yes, I do!</w:t>
       </w:r>
       <w:r/>
     </w:p>
@@ -980,7 +2001,7 @@
         <w:rPr>
           <w:b/>
         </w:rPr>
-        <w:t>Kylmir Shade Skinner</w:t>
+        <w:t>Krev The Skinner</w:t>
       </w:r>
       <w:r>
         <w:t xml:space="preserve"> (</w:t>
@@ -992,7 +2013,7 @@
         <w:t>Neutral 50</w:t>
       </w:r>
       <w:r>
-        <w:t xml:space="preserve">): Good look out there. May the divines and Ysgramor guide your path. </w:t>
+        <w:t xml:space="preserve">): Now, you are officially a silver hand initiate. Take this armor and shield. </w:t>
       </w:r>
       <w:r/>
     </w:p>
@@ -1002,193 +2023,10 @@
         <w:rPr>
           <w:rFonts w:ascii="Courier" w:hAnsi="Courier"/>
         </w:rPr>
-        <w:t>Data\Sound\Voice\DawnOfTheSilverHand.esp\MaleCommoner\DSilHand_M_DSilHand_M10GG__00009DFA_1.xwm</w:t>
+        <w:t>Data\Sound\Voice\DawnOfTheSilverHand.esp\MaleNord\DSilHand_M_DSilHand_M10GMK_0000EED7_1.xwm</w:t>
       </w:r>
       <w:r>
         <w:t xml:space="preserve"> </w:t>
-      </w:r>
-      <w:r/>
-    </w:p>
-    <w:p>
-      <w:pPr>
-        <w:pStyle w:val="Heading3"/>
-      </w:pPr>
-      <w:r>
-        <w:t>DSIlHand_M10_GallowsAfterTroll</w:t>
-      </w:r>
-      <w:r/>
-      <w:r/>
-    </w:p>
-    <w:p>
-      <w:r/>
-      <w:r>
-        <w:t>__</w:t>
-      </w:r>
-      <w:r/>
-    </w:p>
-    <w:p>
-      <w:r/>
-      <w:r>
-        <w:t>Dialog Type:</w:t>
-      </w:r>
-      <w:r>
-        <w:rPr>
-          <w:rFonts w:ascii="Courier" w:hAnsi="Courier"/>
-        </w:rPr>
-        <w:t>PlayerDialogue</w:t>
-      </w:r>
-      <w:r>
-        <w:t>, Actor Race:</w:t>
-      </w:r>
-      <w:r>
-        <w:rPr>
-          <w:rFonts w:ascii="Courier" w:hAnsi="Courier"/>
-        </w:rPr>
-        <w:t>NordRace</w:t>
-      </w:r>
-      <w:r>
-        <w:t>, Voice Type:</w:t>
-      </w:r>
-      <w:r>
-        <w:rPr>
-          <w:rFonts w:ascii="Courier" w:hAnsi="Courier"/>
-        </w:rPr>
-        <w:t>MaleCommoner</w:t>
-      </w:r>
-      <w:r>
-        <w:t>.</w:t>
-      </w:r>
-      <w:r/>
-      <w:r/>
-    </w:p>
-    <w:p>
-      <w:pPr>
-        <w:pStyle w:val="Heading4"/>
-      </w:pPr>
-      <w:r>
-        <w:t>DSIlHand_M10GAT_Topic01</w:t>
-      </w:r>
-      <w:r/>
-    </w:p>
-    <w:p>
-      <w:r/>
-      <w:r>
-        <w:rPr>
-          <w:b/>
-        </w:rPr>
-        <w:t>Player</w:t>
-      </w:r>
-      <w:r>
-        <w:t>: I killed the Toll in Cold Rock Pass. Here is its Skull.</w:t>
-      </w:r>
-      <w:r/>
-    </w:p>
-    <w:p>
-      <w:r/>
-      <w:r>
-        <w:rPr>
-          <w:b/>
-        </w:rPr>
-        <w:t>Kylmir Shade Skinner</w:t>
-      </w:r>
-      <w:r>
-        <w:t xml:space="preserve"> (</w:t>
-      </w:r>
-      <w:r>
-        <w:rPr>
-          <w:i/>
-        </w:rPr>
-        <w:t>Happy 70</w:t>
-      </w:r>
-      <w:r>
-        <w:t xml:space="preserve">): I know you would be able to do it. Go talk to "Krev the Skinner", our leader. He is inside, on the main Hall. Go talk to him. Good Luck! </w:t>
-      </w:r>
-      <w:r/>
-    </w:p>
-    <w:p>
-      <w:r/>
-      <w:r>
-        <w:rPr>
-          <w:rFonts w:ascii="Courier" w:hAnsi="Courier"/>
-        </w:rPr>
-        <w:t>Data\Sound\Voice\DawnOfTheSilverHand.esp\MaleCommoner\DSilHand_M_DSIlHand_M10GAT_0000DEA3_1.xwm</w:t>
-      </w:r>
-      <w:r>
-        <w:t xml:space="preserve"> </w:t>
-      </w:r>
-      <w:r/>
-    </w:p>
-    <w:p>
-      <w:pPr>
-        <w:pStyle w:val="Heading3"/>
-      </w:pPr>
-      <w:r>
-        <w:t>DSilHand_M10_GallowsMeetKrev</w:t>
-      </w:r>
-      <w:r/>
-      <w:r/>
-    </w:p>
-    <w:p>
-      <w:r/>
-      <w:r>
-        <w:t>__</w:t>
-      </w:r>
-      <w:r/>
-    </w:p>
-    <w:p>
-      <w:r/>
-      <w:r>
-        <w:t>Dialog Type:</w:t>
-      </w:r>
-      <w:r>
-        <w:rPr>
-          <w:rFonts w:ascii="Courier" w:hAnsi="Courier"/>
-        </w:rPr>
-        <w:t>PlayerDialogue</w:t>
-      </w:r>
-      <w:r>
-        <w:t>, Actor Race:</w:t>
-      </w:r>
-      <w:r>
-        <w:rPr>
-          <w:rFonts w:ascii="Courier" w:hAnsi="Courier"/>
-        </w:rPr>
-        <w:t>NordRace</w:t>
-      </w:r>
-      <w:r>
-        <w:t>, Voice Type:</w:t>
-      </w:r>
-      <w:r>
-        <w:rPr>
-          <w:rFonts w:ascii="Courier" w:hAnsi="Courier"/>
-        </w:rPr>
-        <w:t>MaleNord</w:t>
-      </w:r>
-      <w:r>
-        <w:t>.</w:t>
-      </w:r>
-      <w:r/>
-      <w:r/>
-    </w:p>
-    <w:p>
-      <w:pPr>
-        <w:pStyle w:val="Heading4"/>
-      </w:pPr>
-      <w:r>
-        <w:t>DSilHand_M10GMK_Topic01</w:t>
-      </w:r>
-      <w:r/>
-    </w:p>
-    <w:p>
-      <w:r/>
-      <w:r>
-        <w:rPr>
-          <w:b/>
-        </w:rPr>
-        <w:t>Player</w:t>
-      </w:r>
-      <w:r>
-        <w:t>: Are you Krev the Skinner? I'm here because I want to join the Silver Hand.</w:t>
       </w:r>
       <w:r/>
     </w:p>
@@ -1207,10 +2045,10 @@
         <w:rPr>
           <w:i/>
         </w:rPr>
-        <w:t>Happy 50</w:t>
-      </w:r>
-      <w:r>
-        <w:t xml:space="preserve">): Yes I'm! Welcome! You did well against the frost troll on the Cold Rock Pass. Congratulations! You proceed well on our initiation. </w:t>
+        <w:t>Neutral 50</w:t>
+      </w:r>
+      <w:r>
+        <w:t xml:space="preserve">): They are not expensive ones, but are especially good to protect against the cold weather of the ice fields. </w:t>
       </w:r>
       <w:r/>
     </w:p>
@@ -1220,7 +2058,7 @@
         <w:rPr>
           <w:rFonts w:ascii="Courier" w:hAnsi="Courier"/>
         </w:rPr>
-        <w:t>Data\Sound\Voice\DawnOfTheSilverHand.esp\MaleNord\DSilHand_M_DSilHand_M10GMK_0000E96B_1.xwm</w:t>
+        <w:t>Data\Sound\Voice\DawnOfTheSilverHand.esp\MaleNord\DSilHand_M_DSilHand_M10GMK_0000EED7_2.xwm</w:t>
       </w:r>
       <w:r>
         <w:t xml:space="preserve"> </w:t>
@@ -1245,7 +2083,7 @@
         <w:t>Neutral 50</w:t>
       </w:r>
       <w:r>
-        <w:t xml:space="preserve">): But, before we proceed, I have a question. Why do you want to join the Silver Hands? </w:t>
+        <w:t xml:space="preserve">): Take this weapon, it is a Silver sword. It will protect you against foul creatures we fight against. </w:t>
       </w:r>
       <w:r/>
     </w:p>
@@ -1255,32 +2093,10 @@
         <w:rPr>
           <w:rFonts w:ascii="Courier" w:hAnsi="Courier"/>
         </w:rPr>
-        <w:t>Data\Sound\Voice\DawnOfTheSilverHand.esp\MaleNord\DSilHand_M_DSilHand_M10GMK_0000E96B_2.xwm</w:t>
+        <w:t>Data\Sound\Voice\DawnOfTheSilverHand.esp\MaleNord\DSilHand_M_DSilHand_M10GMK_0000EED7_3.xwm</w:t>
       </w:r>
       <w:r>
         <w:t xml:space="preserve"> </w:t>
-      </w:r>
-      <w:r/>
-    </w:p>
-    <w:p>
-      <w:pPr>
-        <w:pStyle w:val="Heading4"/>
-      </w:pPr>
-      <w:r>
-        <w:t>DSilHand_M10GMK_Topic02</w:t>
-      </w:r>
-      <w:r/>
-    </w:p>
-    <w:p>
-      <w:r/>
-      <w:r>
-        <w:rPr>
-          <w:b/>
-        </w:rPr>
-        <w:t>Player</w:t>
-      </w:r>
-      <w:r>
-        <w:t>: I want to hunt Werewolves.</w:t>
       </w:r>
       <w:r/>
     </w:p>
@@ -1302,7 +2118,7 @@
         <w:t>Neutral 50</w:t>
       </w:r>
       <w:r>
-        <w:t xml:space="preserve">): An adventure seeker eh? We need more people like you here. </w:t>
+        <w:t xml:space="preserve">): I will give you one book too, it is called Songs of Return, volume seven. </w:t>
       </w:r>
       <w:r/>
     </w:p>
@@ -1312,7 +2128,7 @@
         <w:rPr>
           <w:rFonts w:ascii="Courier" w:hAnsi="Courier"/>
         </w:rPr>
-        <w:t>Data\Sound\Voice\DawnOfTheSilverHand.esp\MaleNord\DSilHand_M_DSilHand_M10GMK_0000E96D_1.xwm</w:t>
+        <w:t>Data\Sound\Voice\DawnOfTheSilverHand.esp\MaleNord\DSilHand_M_DSilHand_M10GMK_0000EED7_4.xwm</w:t>
       </w:r>
       <w:r>
         <w:t xml:space="preserve"> </w:t>
@@ -1337,7 +2153,7 @@
         <w:t>Neutral 50</w:t>
       </w:r>
       <w:r>
-        <w:t xml:space="preserve">): But I have more things to say before you can join us. </w:t>
+        <w:t xml:space="preserve">): Read it, you will learn more about the Ysgramor and its legacy. </w:t>
       </w:r>
       <w:r/>
     </w:p>
@@ -1347,32 +2163,10 @@
         <w:rPr>
           <w:rFonts w:ascii="Courier" w:hAnsi="Courier"/>
         </w:rPr>
-        <w:t>Data\Sound\Voice\DawnOfTheSilverHand.esp\MaleNord\DSilHand_M_DSilHand_M10GMK_0000E96D_2.xwm</w:t>
+        <w:t>Data\Sound\Voice\DawnOfTheSilverHand.esp\MaleNord\DSilHand_M_DSilHand_M10GMK_0000EED7_5.xwm</w:t>
       </w:r>
       <w:r>
         <w:t xml:space="preserve"> </w:t>
-      </w:r>
-      <w:r/>
-    </w:p>
-    <w:p>
-      <w:pPr>
-        <w:pStyle w:val="Heading4"/>
-      </w:pPr>
-      <w:r>
-        <w:t>DSilHand_M10GMK_Topic03</w:t>
-      </w:r>
-      <w:r/>
-    </w:p>
-    <w:p>
-      <w:r/>
-      <w:r>
-        <w:rPr>
-          <w:b/>
-        </w:rPr>
-        <w:t>Player</w:t>
-      </w:r>
-      <w:r>
-        <w:t>: I want to fight against the influence of Daedra in Skyrim.</w:t>
       </w:r>
       <w:r/>
     </w:p>
@@ -1394,7 +2188,7 @@
         <w:t>Neutral 50</w:t>
       </w:r>
       <w:r>
-        <w:t xml:space="preserve">): This is an honor cause that every sons and daughters of Skyrim who wish to go Sovngarde one day, must fight for. </w:t>
+        <w:t xml:space="preserve">): Each Silver Hand must read one of this. </w:t>
       </w:r>
       <w:r/>
     </w:p>
@@ -1404,7 +2198,7 @@
         <w:rPr>
           <w:rFonts w:ascii="Courier" w:hAnsi="Courier"/>
         </w:rPr>
-        <w:t>Data\Sound\Voice\DawnOfTheSilverHand.esp\MaleNord\DSilHand_M_DSilHand_M10GMK_0000E96F_1.xwm</w:t>
+        <w:t>Data\Sound\Voice\DawnOfTheSilverHand.esp\MaleNord\DSilHand_M_DSilHand_M10GMK_0000EED7_6.xwm</w:t>
       </w:r>
       <w:r>
         <w:t xml:space="preserve"> </w:t>
@@ -1429,505 +2223,6 @@
         <w:t>Neutral 50</w:t>
       </w:r>
       <w:r>
-        <w:t xml:space="preserve">): But I have more things to say before you can join us. </w:t>
-      </w:r>
-      <w:r/>
-    </w:p>
-    <w:p>
-      <w:r/>
-      <w:r>
-        <w:rPr>
-          <w:rFonts w:ascii="Courier" w:hAnsi="Courier"/>
-        </w:rPr>
-        <w:t>Data\Sound\Voice\DawnOfTheSilverHand.esp\MaleNord\DSilHand_M_DSilHand_M10GMK_0000E96F_2.xwm</w:t>
-      </w:r>
-      <w:r>
-        <w:t xml:space="preserve"> </w:t>
-      </w:r>
-      <w:r/>
-    </w:p>
-    <w:p>
-      <w:pPr>
-        <w:pStyle w:val="Heading4"/>
-      </w:pPr>
-      <w:r>
-        <w:t>DSilHand_M10GMK_Topic04</w:t>
-      </w:r>
-      <w:r/>
-    </w:p>
-    <w:p>
-      <w:r/>
-      <w:r>
-        <w:rPr>
-          <w:b/>
-        </w:rPr>
-        <w:t>Player</w:t>
-      </w:r>
-      <w:r>
-        <w:t>: What things?</w:t>
-      </w:r>
-      <w:r/>
-    </w:p>
-    <w:p>
-      <w:r/>
-      <w:r>
-        <w:rPr>
-          <w:b/>
-        </w:rPr>
-        <w:t>Krev The Skinner</w:t>
-      </w:r>
-      <w:r>
-        <w:t xml:space="preserve"> (</w:t>
-      </w:r>
-      <w:r>
-        <w:rPr>
-          <w:i/>
-        </w:rPr>
-        <w:t>Disgust 50</w:t>
-      </w:r>
-      <w:r>
-        <w:t xml:space="preserve">): We fight against these beasts to cleanse this foul daedric disease that has taken the sanity of many of our brothers and sisters here on Skyrim. </w:t>
-      </w:r>
-      <w:r/>
-    </w:p>
-    <w:p>
-      <w:r/>
-      <w:r>
-        <w:rPr>
-          <w:rFonts w:ascii="Courier" w:hAnsi="Courier"/>
-        </w:rPr>
-        <w:t>Data\Sound\Voice\DawnOfTheSilverHand.esp\MaleNord\DSilHand_M_DSilHand_M10GMK_0000EED4_1.xwm</w:t>
-      </w:r>
-      <w:r>
-        <w:t xml:space="preserve"> </w:t>
-      </w:r>
-      <w:r/>
-    </w:p>
-    <w:p>
-      <w:r/>
-      <w:r>
-        <w:rPr>
-          <w:b/>
-        </w:rPr>
-        <w:t>Krev The Skinner</w:t>
-      </w:r>
-      <w:r>
-        <w:t xml:space="preserve"> (</w:t>
-      </w:r>
-      <w:r>
-        <w:rPr>
-          <w:i/>
-        </w:rPr>
-        <w:t>Anger 50</w:t>
-      </w:r>
-      <w:r>
-        <w:t xml:space="preserve">): But worst than that, have corrupted the souls of many sons of Skyrim, and take them away from Sovngarde in exchange of an ephemeral power in life. </w:t>
-      </w:r>
-      <w:r/>
-    </w:p>
-    <w:p>
-      <w:r/>
-      <w:r>
-        <w:rPr>
-          <w:rFonts w:ascii="Courier" w:hAnsi="Courier"/>
-        </w:rPr>
-        <w:t>Data\Sound\Voice\DawnOfTheSilverHand.esp\MaleNord\DSilHand_M_DSilHand_M10GMK_0000EED4_2.xwm</w:t>
-      </w:r>
-      <w:r>
-        <w:t xml:space="preserve"> </w:t>
-      </w:r>
-      <w:r/>
-    </w:p>
-    <w:p>
-      <w:r/>
-      <w:r>
-        <w:rPr>
-          <w:b/>
-        </w:rPr>
-        <w:t>Krev The Skinner</w:t>
-      </w:r>
-      <w:r>
-        <w:t xml:space="preserve"> (</w:t>
-      </w:r>
-      <w:r>
-        <w:rPr>
-          <w:i/>
-        </w:rPr>
-        <w:t>Disgust 50</w:t>
-      </w:r>
-      <w:r>
-        <w:t xml:space="preserve">): But, you must be aware. No only beggars and forgotten people have lycanthropy here on Skyrim. </w:t>
-      </w:r>
-      <w:r/>
-    </w:p>
-    <w:p>
-      <w:r/>
-      <w:r>
-        <w:rPr>
-          <w:rFonts w:ascii="Courier" w:hAnsi="Courier"/>
-        </w:rPr>
-        <w:t>Data\Sound\Voice\DawnOfTheSilverHand.esp\MaleNord\DSilHand_M_DSilHand_M10GMK_0000EED4_3.xwm</w:t>
-      </w:r>
-      <w:r>
-        <w:t xml:space="preserve"> </w:t>
-      </w:r>
-      <w:r/>
-    </w:p>
-    <w:p>
-      <w:r/>
-      <w:r>
-        <w:rPr>
-          <w:b/>
-        </w:rPr>
-        <w:t>Krev The Skinner</w:t>
-      </w:r>
-      <w:r>
-        <w:t xml:space="preserve"> (</w:t>
-      </w:r>
-      <w:r>
-        <w:rPr>
-          <w:i/>
-        </w:rPr>
-        <w:t>Anger 50</w:t>
-      </w:r>
-      <w:r>
-        <w:t xml:space="preserve">): Many influential and powerful people have this curse... or "gift" as many of them say. </w:t>
-      </w:r>
-      <w:r/>
-    </w:p>
-    <w:p>
-      <w:r/>
-      <w:r>
-        <w:rPr>
-          <w:rFonts w:ascii="Courier" w:hAnsi="Courier"/>
-        </w:rPr>
-        <w:t>Data\Sound\Voice\DawnOfTheSilverHand.esp\MaleNord\DSilHand_M_DSilHand_M10GMK_0000EED4_4.xwm</w:t>
-      </w:r>
-      <w:r>
-        <w:t xml:space="preserve"> </w:t>
-      </w:r>
-      <w:r/>
-    </w:p>
-    <w:p>
-      <w:r/>
-      <w:r>
-        <w:rPr>
-          <w:b/>
-        </w:rPr>
-        <w:t>Krev The Skinner</w:t>
-      </w:r>
-      <w:r>
-        <w:t xml:space="preserve"> (</w:t>
-      </w:r>
-      <w:r>
-        <w:rPr>
-          <w:i/>
-        </w:rPr>
-        <w:t>Neutral 50</w:t>
-      </w:r>
-      <w:r>
-        <w:t xml:space="preserve">): If you become a Silver Hand, you will have to fight not only physically, but also politically and economically powerful people. </w:t>
-      </w:r>
-      <w:r/>
-    </w:p>
-    <w:p>
-      <w:r/>
-      <w:r>
-        <w:rPr>
-          <w:rFonts w:ascii="Courier" w:hAnsi="Courier"/>
-        </w:rPr>
-        <w:t>Data\Sound\Voice\DawnOfTheSilverHand.esp\MaleNord\DSilHand_M_DSilHand_M10GMK_0000EED4_5.xwm</w:t>
-      </w:r>
-      <w:r>
-        <w:t xml:space="preserve"> </w:t>
-      </w:r>
-      <w:r/>
-    </w:p>
-    <w:p>
-      <w:r/>
-      <w:r>
-        <w:rPr>
-          <w:b/>
-        </w:rPr>
-        <w:t>Krev The Skinner</w:t>
-      </w:r>
-      <w:r>
-        <w:t xml:space="preserve"> (</w:t>
-      </w:r>
-      <w:r>
-        <w:rPr>
-          <w:i/>
-        </w:rPr>
-        <w:t>Puzzled 50</w:t>
-      </w:r>
-      <w:r>
-        <w:t xml:space="preserve">): After all I said, do you still want to become a Silver Hand? </w:t>
-      </w:r>
-      <w:r/>
-    </w:p>
-    <w:p>
-      <w:r/>
-      <w:r>
-        <w:rPr>
-          <w:rFonts w:ascii="Courier" w:hAnsi="Courier"/>
-        </w:rPr>
-        <w:t>Data\Sound\Voice\DawnOfTheSilverHand.esp\MaleNord\DSilHand_M_DSilHand_M10GMK_0000EED4_6.xwm</w:t>
-      </w:r>
-      <w:r>
-        <w:t xml:space="preserve"> </w:t>
-      </w:r>
-      <w:r/>
-    </w:p>
-    <w:p>
-      <w:pPr>
-        <w:pStyle w:val="Heading4"/>
-      </w:pPr>
-      <w:r>
-        <w:t>DSilHand_M10GMK_Topic05</w:t>
-      </w:r>
-      <w:r/>
-    </w:p>
-    <w:p>
-      <w:r/>
-      <w:r>
-        <w:rPr>
-          <w:b/>
-        </w:rPr>
-        <w:t>Player</w:t>
-      </w:r>
-      <w:r>
-        <w:t>: Yes, I do!</w:t>
-      </w:r>
-      <w:r/>
-    </w:p>
-    <w:p>
-      <w:r/>
-      <w:r>
-        <w:rPr>
-          <w:b/>
-        </w:rPr>
-        <w:t>Krev The Skinner</w:t>
-      </w:r>
-      <w:r>
-        <w:t xml:space="preserve"> (</w:t>
-      </w:r>
-      <w:r>
-        <w:rPr>
-          <w:i/>
-        </w:rPr>
-        <w:t>Neutral 50</w:t>
-      </w:r>
-      <w:r>
-        <w:t xml:space="preserve">): Now, you are officially a silver hand initiate. Take this armor and shield. </w:t>
-      </w:r>
-      <w:r/>
-    </w:p>
-    <w:p>
-      <w:r/>
-      <w:r>
-        <w:rPr>
-          <w:rFonts w:ascii="Courier" w:hAnsi="Courier"/>
-        </w:rPr>
-        <w:t>Data\Sound\Voice\DawnOfTheSilverHand.esp\MaleNord\DSilHand_M_DSilHand_M10GMK_0000EED7_1.xwm</w:t>
-      </w:r>
-      <w:r>
-        <w:t xml:space="preserve"> </w:t>
-      </w:r>
-      <w:r/>
-    </w:p>
-    <w:p>
-      <w:r/>
-      <w:r>
-        <w:rPr>
-          <w:b/>
-        </w:rPr>
-        <w:t>Krev The Skinner</w:t>
-      </w:r>
-      <w:r>
-        <w:t xml:space="preserve"> (</w:t>
-      </w:r>
-      <w:r>
-        <w:rPr>
-          <w:i/>
-        </w:rPr>
-        <w:t>Neutral 50</w:t>
-      </w:r>
-      <w:r>
-        <w:t xml:space="preserve">): They are not expensive ones, but are especially good to protect against the cold weather of the ice fields. </w:t>
-      </w:r>
-      <w:r/>
-    </w:p>
-    <w:p>
-      <w:r/>
-      <w:r>
-        <w:rPr>
-          <w:rFonts w:ascii="Courier" w:hAnsi="Courier"/>
-        </w:rPr>
-        <w:t>Data\Sound\Voice\DawnOfTheSilverHand.esp\MaleNord\DSilHand_M_DSilHand_M10GMK_0000EED7_2.xwm</w:t>
-      </w:r>
-      <w:r>
-        <w:t xml:space="preserve"> </w:t>
-      </w:r>
-      <w:r/>
-    </w:p>
-    <w:p>
-      <w:r/>
-      <w:r>
-        <w:rPr>
-          <w:b/>
-        </w:rPr>
-        <w:t>Krev The Skinner</w:t>
-      </w:r>
-      <w:r>
-        <w:t xml:space="preserve"> (</w:t>
-      </w:r>
-      <w:r>
-        <w:rPr>
-          <w:i/>
-        </w:rPr>
-        <w:t>Neutral 50</w:t>
-      </w:r>
-      <w:r>
-        <w:t xml:space="preserve">): Take this weapon, it is a Silver sword. It will protect you against foul creatures we fight against. </w:t>
-      </w:r>
-      <w:r/>
-    </w:p>
-    <w:p>
-      <w:r/>
-      <w:r>
-        <w:rPr>
-          <w:rFonts w:ascii="Courier" w:hAnsi="Courier"/>
-        </w:rPr>
-        <w:t>Data\Sound\Voice\DawnOfTheSilverHand.esp\MaleNord\DSilHand_M_DSilHand_M10GMK_0000EED7_3.xwm</w:t>
-      </w:r>
-      <w:r>
-        <w:t xml:space="preserve"> </w:t>
-      </w:r>
-      <w:r/>
-    </w:p>
-    <w:p>
-      <w:r/>
-      <w:r>
-        <w:rPr>
-          <w:b/>
-        </w:rPr>
-        <w:t>Krev The Skinner</w:t>
-      </w:r>
-      <w:r>
-        <w:t xml:space="preserve"> (</w:t>
-      </w:r>
-      <w:r>
-        <w:rPr>
-          <w:i/>
-        </w:rPr>
-        <w:t>Neutral 50</w:t>
-      </w:r>
-      <w:r>
-        <w:t xml:space="preserve">): I will give you one book too, it is called Songs of Return, volume seven. </w:t>
-      </w:r>
-      <w:r/>
-    </w:p>
-    <w:p>
-      <w:r/>
-      <w:r>
-        <w:rPr>
-          <w:rFonts w:ascii="Courier" w:hAnsi="Courier"/>
-        </w:rPr>
-        <w:t>Data\Sound\Voice\DawnOfTheSilverHand.esp\MaleNord\DSilHand_M_DSilHand_M10GMK_0000EED7_4.xwm</w:t>
-      </w:r>
-      <w:r>
-        <w:t xml:space="preserve"> </w:t>
-      </w:r>
-      <w:r/>
-    </w:p>
-    <w:p>
-      <w:r/>
-      <w:r>
-        <w:rPr>
-          <w:b/>
-        </w:rPr>
-        <w:t>Krev The Skinner</w:t>
-      </w:r>
-      <w:r>
-        <w:t xml:space="preserve"> (</w:t>
-      </w:r>
-      <w:r>
-        <w:rPr>
-          <w:i/>
-        </w:rPr>
-        <w:t>Neutral 50</w:t>
-      </w:r>
-      <w:r>
-        <w:t xml:space="preserve">): Read it, you will learn more about the Ysgramor and its legacy. </w:t>
-      </w:r>
-      <w:r/>
-    </w:p>
-    <w:p>
-      <w:r/>
-      <w:r>
-        <w:rPr>
-          <w:rFonts w:ascii="Courier" w:hAnsi="Courier"/>
-        </w:rPr>
-        <w:t>Data\Sound\Voice\DawnOfTheSilverHand.esp\MaleNord\DSilHand_M_DSilHand_M10GMK_0000EED7_5.xwm</w:t>
-      </w:r>
-      <w:r>
-        <w:t xml:space="preserve"> </w:t>
-      </w:r>
-      <w:r/>
-    </w:p>
-    <w:p>
-      <w:r/>
-      <w:r>
-        <w:rPr>
-          <w:b/>
-        </w:rPr>
-        <w:t>Krev The Skinner</w:t>
-      </w:r>
-      <w:r>
-        <w:t xml:space="preserve"> (</w:t>
-      </w:r>
-      <w:r>
-        <w:rPr>
-          <w:i/>
-        </w:rPr>
-        <w:t>Neutral 50</w:t>
-      </w:r>
-      <w:r>
-        <w:t xml:space="preserve">): Each Silver Hand must read one of this. </w:t>
-      </w:r>
-      <w:r/>
-    </w:p>
-    <w:p>
-      <w:r/>
-      <w:r>
-        <w:rPr>
-          <w:rFonts w:ascii="Courier" w:hAnsi="Courier"/>
-        </w:rPr>
-        <w:t>Data\Sound\Voice\DawnOfTheSilverHand.esp\MaleNord\DSilHand_M_DSilHand_M10GMK_0000EED7_6.xwm</w:t>
-      </w:r>
-      <w:r>
-        <w:t xml:space="preserve"> </w:t>
-      </w:r>
-      <w:r/>
-    </w:p>
-    <w:p>
-      <w:r/>
-      <w:r>
-        <w:rPr>
-          <w:b/>
-        </w:rPr>
-        <w:t>Krev The Skinner</w:t>
-      </w:r>
-      <w:r>
-        <w:t xml:space="preserve"> (</w:t>
-      </w:r>
-      <w:r>
-        <w:rPr>
-          <w:i/>
-        </w:rPr>
-        <w:t>Neutral 50</w:t>
-      </w:r>
-      <w:r>
         <w:t xml:space="preserve">): Downstairs, there is a library, where you will find other useful book, if you are interested to learn more. </w:t>
       </w:r>
       <w:r/>
@@ -1939,286 +2234,6 @@
           <w:rFonts w:ascii="Courier" w:hAnsi="Courier"/>
         </w:rPr>
         <w:t>Data\Sound\Voice\DawnOfTheSilverHand.esp\MaleNord\DSilHand_M_DSilHand_M10GMK_0000EED7_7.xwm</w:t>
-      </w:r>
-      <w:r>
-        <w:t xml:space="preserve"> </w:t>
-      </w:r>
-      <w:r/>
-    </w:p>
-    <w:p>
-      <w:pPr>
-        <w:pStyle w:val="Heading3"/>
-      </w:pPr>
-      <w:r>
-        <w:t>DSilHand_M10_Driftshade</w:t>
-      </w:r>
-      <w:r/>
-      <w:r/>
-    </w:p>
-    <w:p>
-      <w:r/>
-      <w:r>
-        <w:t>__</w:t>
-      </w:r>
-      <w:r/>
-    </w:p>
-    <w:p>
-      <w:r/>
-      <w:r>
-        <w:t>Dialog Type:</w:t>
-      </w:r>
-      <w:r>
-        <w:rPr>
-          <w:rFonts w:ascii="Courier" w:hAnsi="Courier"/>
-        </w:rPr>
-        <w:t>PlayerDialogue</w:t>
-      </w:r>
-      <w:r>
-        <w:t>, Actor Race:</w:t>
-      </w:r>
-      <w:r>
-        <w:rPr>
-          <w:rFonts w:ascii="Courier" w:hAnsi="Courier"/>
-        </w:rPr>
-        <w:t>NordRace</w:t>
-      </w:r>
-      <w:r>
-        <w:t>, Voice Type:</w:t>
-      </w:r>
-      <w:r>
-        <w:rPr>
-          <w:rFonts w:ascii="Courier" w:hAnsi="Courier"/>
-        </w:rPr>
-        <w:t>MaleBrute</w:t>
-      </w:r>
-      <w:r>
-        <w:t>.</w:t>
-      </w:r>
-      <w:r/>
-      <w:r/>
-    </w:p>
-    <w:p>
-      <w:pPr>
-        <w:pStyle w:val="Heading4"/>
-      </w:pPr>
-      <w:r>
-        <w:t>DSilHand_M10Ds_Topic01</w:t>
-      </w:r>
-      <w:r/>
-    </w:p>
-    <w:p>
-      <w:r/>
-      <w:r>
-        <w:rPr>
-          <w:b/>
-        </w:rPr>
-        <w:t>Player</w:t>
-      </w:r>
-      <w:r>
-        <w:t>: ...</w:t>
-      </w:r>
-      <w:r/>
-    </w:p>
-    <w:p>
-      <w:r/>
-      <w:r>
-        <w:rPr>
-          <w:b/>
-        </w:rPr>
-        <w:t>Haknrm Ebon Fingers</w:t>
-      </w:r>
-      <w:r>
-        <w:t xml:space="preserve"> (</w:t>
-      </w:r>
-      <w:r>
-        <w:rPr>
-          <w:i/>
-        </w:rPr>
-        <w:t>Anger 50</w:t>
-      </w:r>
-      <w:r>
-        <w:t xml:space="preserve">): Stop right there. What do you want? </w:t>
-      </w:r>
-      <w:r/>
-    </w:p>
-    <w:p>
-      <w:r/>
-      <w:r>
-        <w:rPr>
-          <w:rFonts w:ascii="Courier" w:hAnsi="Courier"/>
-        </w:rPr>
-        <w:t>Data\Sound\Voice\DawnOfTheSilverHand.esp\MaleBrute\DSilHand_M_DSilHand_M10Ds__00009879_1.xwm</w:t>
-      </w:r>
-      <w:r>
-        <w:t xml:space="preserve"> </w:t>
-      </w:r>
-      <w:r/>
-    </w:p>
-    <w:p>
-      <w:pPr>
-        <w:pStyle w:val="Heading4"/>
-      </w:pPr>
-      <w:r>
-        <w:t>DSilHand_M10Ds_Topic02</w:t>
-      </w:r>
-      <w:r/>
-    </w:p>
-    <w:p>
-      <w:r/>
-      <w:r>
-        <w:rPr>
-          <w:b/>
-        </w:rPr>
-        <w:t>Player</w:t>
-      </w:r>
-      <w:r>
-        <w:t>: I'm just passing by...</w:t>
-      </w:r>
-      <w:r/>
-    </w:p>
-    <w:p>
-      <w:r/>
-      <w:r>
-        <w:rPr>
-          <w:b/>
-        </w:rPr>
-        <w:t>Haknrm Ebon Fingers</w:t>
-      </w:r>
-      <w:r>
-        <w:t xml:space="preserve"> (</w:t>
-      </w:r>
-      <w:r>
-        <w:rPr>
-          <w:i/>
-        </w:rPr>
-        <w:t>Anger 50</w:t>
-      </w:r>
-      <w:r>
-        <w:t xml:space="preserve">): So get out of here! </w:t>
-      </w:r>
-      <w:r/>
-    </w:p>
-    <w:p>
-      <w:r/>
-      <w:r>
-        <w:rPr>
-          <w:rFonts w:ascii="Courier" w:hAnsi="Courier"/>
-        </w:rPr>
-        <w:t>Data\Sound\Voice\DawnOfTheSilverHand.esp\MaleBrute\DSilHand_M_DSilHand_M10Ds__0000987B_1.xwm</w:t>
-      </w:r>
-      <w:r>
-        <w:t xml:space="preserve"> </w:t>
-      </w:r>
-      <w:r/>
-    </w:p>
-    <w:p>
-      <w:pPr>
-        <w:pStyle w:val="Heading4"/>
-      </w:pPr>
-      <w:r>
-        <w:t>DSilHand_M10Ds_Topic03</w:t>
-      </w:r>
-      <w:r/>
-    </w:p>
-    <w:p>
-      <w:r/>
-      <w:r>
-        <w:rPr>
-          <w:b/>
-        </w:rPr>
-        <w:t>Player</w:t>
-      </w:r>
-      <w:r>
-        <w:t>: Wait...Who are you?</w:t>
-      </w:r>
-      <w:r/>
-    </w:p>
-    <w:p>
-      <w:r/>
-      <w:r>
-        <w:rPr>
-          <w:b/>
-        </w:rPr>
-        <w:t>Haknrm Ebon Fingers</w:t>
-      </w:r>
-      <w:r>
-        <w:t xml:space="preserve"> (</w:t>
-      </w:r>
-      <w:r>
-        <w:rPr>
-          <w:i/>
-        </w:rPr>
-        <w:t>Neutral 50</w:t>
-      </w:r>
-      <w:r>
-        <w:t xml:space="preserve">): I'm a Silver Hand. We are werewolf hunters. </w:t>
-      </w:r>
-      <w:r/>
-    </w:p>
-    <w:p>
-      <w:r/>
-      <w:r>
-        <w:rPr>
-          <w:rFonts w:ascii="Courier" w:hAnsi="Courier"/>
-        </w:rPr>
-        <w:t>Data\Sound\Voice\DawnOfTheSilverHand.esp\MaleBrute\DSilHand_M_DSilHand_M10Ds__00009DE0_1.xwm</w:t>
-      </w:r>
-      <w:r>
-        <w:t xml:space="preserve"> </w:t>
-      </w:r>
-      <w:r/>
-    </w:p>
-    <w:p>
-      <w:pPr>
-        <w:pStyle w:val="Heading4"/>
-      </w:pPr>
-      <w:r>
-        <w:t>DSilHand_M10Ds_Topic04</w:t>
-      </w:r>
-      <w:r/>
-    </w:p>
-    <w:p>
-      <w:r/>
-      <w:r>
-        <w:rPr>
-          <w:b/>
-        </w:rPr>
-        <w:t>Player</w:t>
-      </w:r>
-      <w:r>
-        <w:t>: Can I join the Silver Hand?</w:t>
-      </w:r>
-      <w:r/>
-    </w:p>
-    <w:p>
-      <w:r/>
-      <w:r>
-        <w:rPr>
-          <w:b/>
-        </w:rPr>
-        <w:t>Haknrm Ebon Fingers</w:t>
-      </w:r>
-      <w:r>
-        <w:t xml:space="preserve"> (</w:t>
-      </w:r>
-      <w:r>
-        <w:rPr>
-          <w:i/>
-        </w:rPr>
-        <w:t>Neutral 50</w:t>
-      </w:r>
-      <w:r>
-        <w:t xml:space="preserve">): It is not an easy task. But if you want to know if you are worth, go to Gallows Rock. </w:t>
-      </w:r>
-      <w:r/>
-    </w:p>
-    <w:p>
-      <w:r/>
-      <w:r>
-        <w:rPr>
-          <w:rFonts w:ascii="Courier" w:hAnsi="Courier"/>
-        </w:rPr>
-        <w:t>Data\Sound\Voice\DawnOfTheSilverHand.esp\MaleBrute\DSilHand_M_DSilHand_M10Ds__00009DE2_1.xwm</w:t>
       </w:r>
       <w:r>
         <w:t xml:space="preserve"> </w:t>

</xml_diff>